<commit_message>
Added a second player controller
Implemented a second player controller with vertical movement.
</commit_message>
<xml_diff>
--- a/References.docx
+++ b/References.docx
@@ -20,6 +20,45 @@
         <w:t>References:</w:t>
       </w:r>
     </w:p>
+    <w:p>
+      <w:r>
+        <w:t>Player movement:</w:t>
+      </w:r>
+    </w:p>
+    <w:p>
+      <w:pPr>
+        <w:pStyle w:val="ListParagraph"/>
+        <w:numPr>
+          <w:ilvl w:val="0"/>
+          <w:numId w:val="3"/>
+        </w:numPr>
+      </w:pPr>
+      <w:r>
+        <w:t xml:space="preserve">Link: </w:t>
+      </w:r>
+      <w:hyperlink r:id="rId5" w:history="1">
+        <w:r>
+          <w:rPr>
+            <w:rStyle w:val="Hyperlink"/>
+          </w:rPr>
+          <w:t>https://www.youtube.com/watch?v=_QajrabyTJc&amp;t=1s</w:t>
+        </w:r>
+      </w:hyperlink>
+    </w:p>
+    <w:p>
+      <w:pPr>
+        <w:pStyle w:val="ListParagraph"/>
+        <w:numPr>
+          <w:ilvl w:val="0"/>
+          <w:numId w:val="3"/>
+        </w:numPr>
+      </w:pPr>
+      <w:r>
+        <w:t>Accessed on: 22/02/2023</w:t>
+      </w:r>
+    </w:p>
+    <w:p/>
+    <w:p/>
     <w:p/>
     <w:p/>
     <w:p/>
@@ -53,7 +92,7 @@
       <w:r>
         <w:t xml:space="preserve">Create and implement voxel into Unity: </w:t>
       </w:r>
-      <w:hyperlink r:id="rId5" w:history="1">
+      <w:hyperlink r:id="rId6" w:history="1">
         <w:r>
           <w:rPr>
             <w:rStyle w:val="Hyperlink"/>
@@ -76,7 +115,7 @@
       <w:r>
         <w:t xml:space="preserve">Voxel and Mesh generation: </w:t>
       </w:r>
-      <w:hyperlink r:id="rId6" w:history="1">
+      <w:hyperlink r:id="rId7" w:history="1">
         <w:r>
           <w:rPr>
             <w:rStyle w:val="Hyperlink"/>
@@ -99,7 +138,7 @@
       <w:r>
         <w:t xml:space="preserve">Code: </w:t>
       </w:r>
-      <w:hyperlink r:id="rId7" w:history="1">
+      <w:hyperlink r:id="rId8" w:history="1">
         <w:r>
           <w:rPr>
             <w:rStyle w:val="Hyperlink"/>
@@ -122,7 +161,7 @@
       <w:r>
         <w:t xml:space="preserve">Mesh Generation: </w:t>
       </w:r>
-      <w:hyperlink r:id="rId8" w:history="1">
+      <w:hyperlink r:id="rId9" w:history="1">
         <w:r>
           <w:rPr>
             <w:rStyle w:val="Hyperlink"/>
@@ -145,7 +184,7 @@
       <w:r>
         <w:t xml:space="preserve">Example of voxel destruction: </w:t>
       </w:r>
-      <w:hyperlink r:id="rId9" w:history="1">
+      <w:hyperlink r:id="rId10" w:history="1">
         <w:r>
           <w:rPr>
             <w:rStyle w:val="Hyperlink"/>
@@ -168,7 +207,7 @@
       <w:r>
         <w:t xml:space="preserve">Mesh Collider: </w:t>
       </w:r>
-      <w:hyperlink r:id="rId10" w:history="1">
+      <w:hyperlink r:id="rId11" w:history="1">
         <w:r>
           <w:rPr>
             <w:rStyle w:val="Hyperlink"/>
@@ -185,7 +224,7 @@
           <w:numId w:val="2"/>
         </w:numPr>
       </w:pPr>
-      <w:hyperlink r:id="rId11" w:history="1">
+      <w:hyperlink r:id="rId12" w:history="1">
         <w:r>
           <w:rPr>
             <w:rStyle w:val="Hyperlink"/>
@@ -326,6 +365,119 @@
     </w:lvl>
   </w:abstractNum>
   <w:abstractNum w:abstractNumId="1" w15:restartNumberingAfterBreak="0">
+    <w:nsid w:val="12CB30DE"/>
+    <w:multiLevelType w:val="hybridMultilevel"/>
+    <w:tmpl w:val="DFD0CD8C"/>
+    <w:lvl w:ilvl="0" w:tplc="08090001">
+      <w:start w:val="1"/>
+      <w:numFmt w:val="bullet"/>
+      <w:lvlText w:val=""/>
+      <w:lvlJc w:val="left"/>
+      <w:pPr>
+        <w:ind w:left="720" w:hanging="360"/>
+      </w:pPr>
+      <w:rPr>
+        <w:rFonts w:ascii="Symbol" w:hAnsi="Symbol" w:hint="default"/>
+      </w:rPr>
+    </w:lvl>
+    <w:lvl w:ilvl="1" w:tplc="08090003" w:tentative="1">
+      <w:start w:val="1"/>
+      <w:numFmt w:val="bullet"/>
+      <w:lvlText w:val="o"/>
+      <w:lvlJc w:val="left"/>
+      <w:pPr>
+        <w:ind w:left="1440" w:hanging="360"/>
+      </w:pPr>
+      <w:rPr>
+        <w:rFonts w:ascii="Courier New" w:hAnsi="Courier New" w:cs="Courier New" w:hint="default"/>
+      </w:rPr>
+    </w:lvl>
+    <w:lvl w:ilvl="2" w:tplc="08090005" w:tentative="1">
+      <w:start w:val="1"/>
+      <w:numFmt w:val="bullet"/>
+      <w:lvlText w:val=""/>
+      <w:lvlJc w:val="left"/>
+      <w:pPr>
+        <w:ind w:left="2160" w:hanging="360"/>
+      </w:pPr>
+      <w:rPr>
+        <w:rFonts w:ascii="Wingdings" w:hAnsi="Wingdings" w:hint="default"/>
+      </w:rPr>
+    </w:lvl>
+    <w:lvl w:ilvl="3" w:tplc="08090001" w:tentative="1">
+      <w:start w:val="1"/>
+      <w:numFmt w:val="bullet"/>
+      <w:lvlText w:val=""/>
+      <w:lvlJc w:val="left"/>
+      <w:pPr>
+        <w:ind w:left="2880" w:hanging="360"/>
+      </w:pPr>
+      <w:rPr>
+        <w:rFonts w:ascii="Symbol" w:hAnsi="Symbol" w:hint="default"/>
+      </w:rPr>
+    </w:lvl>
+    <w:lvl w:ilvl="4" w:tplc="08090003" w:tentative="1">
+      <w:start w:val="1"/>
+      <w:numFmt w:val="bullet"/>
+      <w:lvlText w:val="o"/>
+      <w:lvlJc w:val="left"/>
+      <w:pPr>
+        <w:ind w:left="3600" w:hanging="360"/>
+      </w:pPr>
+      <w:rPr>
+        <w:rFonts w:ascii="Courier New" w:hAnsi="Courier New" w:cs="Courier New" w:hint="default"/>
+      </w:rPr>
+    </w:lvl>
+    <w:lvl w:ilvl="5" w:tplc="08090005" w:tentative="1">
+      <w:start w:val="1"/>
+      <w:numFmt w:val="bullet"/>
+      <w:lvlText w:val=""/>
+      <w:lvlJc w:val="left"/>
+      <w:pPr>
+        <w:ind w:left="4320" w:hanging="360"/>
+      </w:pPr>
+      <w:rPr>
+        <w:rFonts w:ascii="Wingdings" w:hAnsi="Wingdings" w:hint="default"/>
+      </w:rPr>
+    </w:lvl>
+    <w:lvl w:ilvl="6" w:tplc="08090001" w:tentative="1">
+      <w:start w:val="1"/>
+      <w:numFmt w:val="bullet"/>
+      <w:lvlText w:val=""/>
+      <w:lvlJc w:val="left"/>
+      <w:pPr>
+        <w:ind w:left="5040" w:hanging="360"/>
+      </w:pPr>
+      <w:rPr>
+        <w:rFonts w:ascii="Symbol" w:hAnsi="Symbol" w:hint="default"/>
+      </w:rPr>
+    </w:lvl>
+    <w:lvl w:ilvl="7" w:tplc="08090003" w:tentative="1">
+      <w:start w:val="1"/>
+      <w:numFmt w:val="bullet"/>
+      <w:lvlText w:val="o"/>
+      <w:lvlJc w:val="left"/>
+      <w:pPr>
+        <w:ind w:left="5760" w:hanging="360"/>
+      </w:pPr>
+      <w:rPr>
+        <w:rFonts w:ascii="Courier New" w:hAnsi="Courier New" w:cs="Courier New" w:hint="default"/>
+      </w:rPr>
+    </w:lvl>
+    <w:lvl w:ilvl="8" w:tplc="08090005" w:tentative="1">
+      <w:start w:val="1"/>
+      <w:numFmt w:val="bullet"/>
+      <w:lvlText w:val=""/>
+      <w:lvlJc w:val="left"/>
+      <w:pPr>
+        <w:ind w:left="6480" w:hanging="360"/>
+      </w:pPr>
+      <w:rPr>
+        <w:rFonts w:ascii="Wingdings" w:hAnsi="Wingdings" w:hint="default"/>
+      </w:rPr>
+    </w:lvl>
+  </w:abstractNum>
+  <w:abstractNum w:abstractNumId="2" w15:restartNumberingAfterBreak="0">
     <w:nsid w:val="28B034A1"/>
     <w:multiLevelType w:val="hybridMultilevel"/>
     <w:tmpl w:val="796CB874"/>
@@ -442,6 +594,9 @@
     <w:abstractNumId w:val="0"/>
   </w:num>
   <w:num w:numId="2" w16cid:durableId="219750622">
+    <w:abstractNumId w:val="2"/>
+  </w:num>
+  <w:num w:numId="3" w16cid:durableId="1994481693">
     <w:abstractNumId w:val="1"/>
   </w:num>
 </w:numbering>

</xml_diff>

<commit_message>
Implemented basic item and recipe framework
Notes:
Create items (materials) and recipes as scriptable objects
Updated and formatted references
</commit_message>
<xml_diff>
--- a/References.docx
+++ b/References.docx
@@ -21,119 +21,271 @@
       </w:r>
     </w:p>
     <w:p>
-      <w:r>
-        <w:t>Player movement:</w:t>
+      <w:pPr>
+        <w:rPr>
+          <w:sz w:val="24"/>
+          <w:szCs w:val="24"/>
+          <w:u w:val="single"/>
+        </w:rPr>
+      </w:pPr>
+      <w:r>
+        <w:rPr>
+          <w:sz w:val="24"/>
+          <w:szCs w:val="24"/>
+          <w:u w:val="single"/>
+        </w:rPr>
+        <w:t>Main project references:</w:t>
       </w:r>
     </w:p>
     <w:p>
-      <w:pPr>
-        <w:pStyle w:val="ListParagraph"/>
-        <w:numPr>
-          <w:ilvl w:val="0"/>
-          <w:numId w:val="3"/>
-        </w:numPr>
-      </w:pPr>
-      <w:r>
-        <w:t xml:space="preserve">Link: </w:t>
+      <w:proofErr w:type="spellStart"/>
+      <w:r>
+        <w:t>Brackeys</w:t>
+      </w:r>
+      <w:proofErr w:type="spellEnd"/>
+      <w:r>
+        <w:t xml:space="preserve">. (2019) ‘FIRST PERSON MOVEMENT in Unity – FPS Controller’. </w:t>
+      </w:r>
+      <w:r>
+        <w:rPr>
+          <w:i/>
+          <w:iCs/>
+        </w:rPr>
+        <w:t>Cool Unity Tutorials</w:t>
+      </w:r>
+      <w:r>
+        <w:t xml:space="preserve">. [Online video] [Accessed on 22/02/2023] </w:t>
       </w:r>
       <w:hyperlink r:id="rId5" w:history="1">
         <w:r>
           <w:rPr>
             <w:rStyle w:val="Hyperlink"/>
           </w:rPr>
-          <w:t>https://www.youtube.com/watch?v=_QajrabyTJc&amp;t=1s</w:t>
+          <w:t>https://www.youtube.com/watch?v=_QajrabyTJc&amp;t</w:t>
+        </w:r>
+        <w:r>
+          <w:rPr>
+            <w:rStyle w:val="Hyperlink"/>
+          </w:rPr>
+          <w:t>=</w:t>
+        </w:r>
+        <w:r>
+          <w:rPr>
+            <w:rStyle w:val="Hyperlink"/>
+          </w:rPr>
+          <w:t>1s</w:t>
         </w:r>
       </w:hyperlink>
+      <w:r>
+        <w:t xml:space="preserve"> </w:t>
+      </w:r>
     </w:p>
     <w:p>
-      <w:pPr>
-        <w:pStyle w:val="ListParagraph"/>
-        <w:numPr>
-          <w:ilvl w:val="0"/>
-          <w:numId w:val="3"/>
-        </w:numPr>
-      </w:pPr>
-      <w:r>
-        <w:t>Accessed on: 22/02/2023</w:t>
+      <w:proofErr w:type="spellStart"/>
+      <w:r>
+        <w:t>Brackeys</w:t>
+      </w:r>
+      <w:proofErr w:type="spellEnd"/>
+      <w:r>
+        <w:t xml:space="preserve">. (2017) ‘ITEMS – Making an RPG in Unity (E04)’. </w:t>
+      </w:r>
+      <w:r>
+        <w:rPr>
+          <w:i/>
+          <w:iCs/>
+        </w:rPr>
+        <w:t>How to make an RPG in Unity</w:t>
+      </w:r>
+      <w:r>
+        <w:t xml:space="preserve">. [Online </w:t>
+      </w:r>
+      <w:r>
+        <w:t>v</w:t>
+      </w:r>
+      <w:r>
+        <w:t xml:space="preserve">ideo] [Accessed on 24/02/2023] </w:t>
+      </w:r>
+      <w:hyperlink r:id="rId6" w:history="1">
+        <w:r>
+          <w:rPr>
+            <w:rStyle w:val="Hyperlink"/>
+          </w:rPr>
+          <w:t>https://www.youtube.com/watch?v=HQNl3</w:t>
+        </w:r>
+        <w:r>
+          <w:rPr>
+            <w:rStyle w:val="Hyperlink"/>
+          </w:rPr>
+          <w:t>F</w:t>
+        </w:r>
+        <w:r>
+          <w:rPr>
+            <w:rStyle w:val="Hyperlink"/>
+          </w:rPr>
+          <w:t>f2Lpo</w:t>
+        </w:r>
+      </w:hyperlink>
+      <w:r>
+        <w:t xml:space="preserve"> </w:t>
       </w:r>
     </w:p>
     <w:p>
-      <w:r>
-        <w:t>Save system (Binary save system)</w:t>
+      <w:proofErr w:type="spellStart"/>
+      <w:r>
+        <w:t>Brackeys</w:t>
+      </w:r>
+      <w:proofErr w:type="spellEnd"/>
+      <w:r>
+        <w:t xml:space="preserve">. (2018) ‘SAVE &amp; LOAD SYSTEM in Unity’. </w:t>
+      </w:r>
+      <w:r>
+        <w:rPr>
+          <w:i/>
+          <w:iCs/>
+        </w:rPr>
+        <w:t>Cool Unity Tutorials</w:t>
+      </w:r>
+      <w:r>
+        <w:t xml:space="preserve">. [Online </w:t>
+      </w:r>
+      <w:r>
+        <w:t>v</w:t>
+      </w:r>
+      <w:r>
+        <w:t xml:space="preserve">ideo] [Accessed on 23/02/2023] </w:t>
+      </w:r>
+      <w:hyperlink r:id="rId7" w:history="1">
+        <w:r>
+          <w:rPr>
+            <w:rStyle w:val="Hyperlink"/>
+          </w:rPr>
+          <w:t>https://www.youtube.com/watch?v=XO</w:t>
+        </w:r>
+        <w:r>
+          <w:rPr>
+            <w:rStyle w:val="Hyperlink"/>
+          </w:rPr>
+          <w:t>j</w:t>
+        </w:r>
+        <w:r>
+          <w:rPr>
+            <w:rStyle w:val="Hyperlink"/>
+          </w:rPr>
+          <w:t>d_qU2Ido</w:t>
+        </w:r>
+      </w:hyperlink>
+      <w:r>
+        <w:t xml:space="preserve"> </w:t>
       </w:r>
     </w:p>
     <w:p>
-      <w:pPr>
-        <w:pStyle w:val="ListParagraph"/>
-        <w:numPr>
-          <w:ilvl w:val="0"/>
-          <w:numId w:val="4"/>
-        </w:numPr>
-      </w:pPr>
-      <w:r>
-        <w:t xml:space="preserve">Link: </w:t>
-      </w:r>
-      <w:hyperlink r:id="rId6" w:history="1">
-        <w:r>
-          <w:rPr>
-            <w:rStyle w:val="Hyperlink"/>
-          </w:rPr>
-          <w:t>https://www.youtube.com/watch?v=XOjd_qU2Ido</w:t>
+      <w:r>
+        <w:t>Unity Technologies. (2023)</w:t>
+      </w:r>
+      <w:r>
+        <w:t xml:space="preserve"> </w:t>
+      </w:r>
+      <w:proofErr w:type="spellStart"/>
+      <w:r>
+        <w:rPr>
+          <w:i/>
+          <w:iCs/>
+        </w:rPr>
+        <w:t>ScriptableObject</w:t>
+      </w:r>
+      <w:proofErr w:type="spellEnd"/>
+      <w:r>
+        <w:t xml:space="preserve">. [Online] [Accessed on 24/02/2023] </w:t>
+      </w:r>
+      <w:hyperlink r:id="rId8" w:history="1">
+        <w:r>
+          <w:rPr>
+            <w:rStyle w:val="Hyperlink"/>
+          </w:rPr>
+          <w:t>https://docs.unity3d.com/Manual/class-ScriptableObje</w:t>
+        </w:r>
+        <w:r>
+          <w:rPr>
+            <w:rStyle w:val="Hyperlink"/>
+          </w:rPr>
+          <w:t>c</w:t>
+        </w:r>
+        <w:r>
+          <w:rPr>
+            <w:rStyle w:val="Hyperlink"/>
+          </w:rPr>
+          <w:t>t.html</w:t>
         </w:r>
       </w:hyperlink>
-    </w:p>
-    <w:p>
-      <w:pPr>
-        <w:pStyle w:val="ListParagraph"/>
-        <w:numPr>
-          <w:ilvl w:val="0"/>
-          <w:numId w:val="4"/>
-        </w:numPr>
-      </w:pPr>
-      <w:r>
-        <w:t>Accessed on: 23/02/2023</w:t>
+      <w:r>
+        <w:t xml:space="preserve"> </w:t>
       </w:r>
     </w:p>
     <w:p/>
     <w:p/>
     <w:p/>
-    <w:p/>
     <w:p>
       <w:pPr>
         <w:rPr>
+          <w:sz w:val="24"/>
+          <w:szCs w:val="24"/>
           <w:u w:val="single"/>
         </w:rPr>
       </w:pPr>
       <w:r>
         <w:rPr>
+          <w:sz w:val="24"/>
+          <w:szCs w:val="24"/>
           <w:u w:val="single"/>
         </w:rPr>
         <w:t>Voxel and Mesh Generation</w:t>
       </w:r>
       <w:r>
         <w:rPr>
+          <w:sz w:val="24"/>
+          <w:szCs w:val="24"/>
           <w:u w:val="single"/>
         </w:rPr>
         <w:t xml:space="preserve"> for Prototype:</w:t>
       </w:r>
     </w:p>
     <w:p>
-      <w:pPr>
-        <w:pStyle w:val="ListParagraph"/>
-        <w:numPr>
-          <w:ilvl w:val="0"/>
-          <w:numId w:val="2"/>
-        </w:numPr>
-      </w:pPr>
-      <w:r>
-        <w:t xml:space="preserve">Create and implement voxel into Unity: </w:t>
-      </w:r>
-      <w:hyperlink r:id="rId7" w:history="1">
-        <w:r>
-          <w:rPr>
-            <w:rStyle w:val="Hyperlink"/>
-          </w:rPr>
-          <w:t>https://www.youtube.com/watch?v=C756ivzfd40</w:t>
+      <w:proofErr w:type="spellStart"/>
+      <w:r>
+        <w:t>Brackeys</w:t>
+      </w:r>
+      <w:proofErr w:type="spellEnd"/>
+      <w:r>
+        <w:t xml:space="preserve">. (2018) ‘Mesh Generation in Unity – Basics’. </w:t>
+      </w:r>
+      <w:r>
+        <w:rPr>
+          <w:i/>
+          <w:iCs/>
+        </w:rPr>
+        <w:t>Cool Unity Tutorials</w:t>
+      </w:r>
+      <w:r>
+        <w:t xml:space="preserve">. [Online video] [Accessed on 10/02/2023] </w:t>
+      </w:r>
+      <w:hyperlink r:id="rId9" w:history="1">
+        <w:r>
+          <w:rPr>
+            <w:rStyle w:val="Hyperlink"/>
+          </w:rPr>
+          <w:t>https://www.youtube.com/watch?v=eJEpeUH1E</w:t>
+        </w:r>
+        <w:r>
+          <w:rPr>
+            <w:rStyle w:val="Hyperlink"/>
+          </w:rPr>
+          <w:t>M</w:t>
+        </w:r>
+        <w:r>
+          <w:rPr>
+            <w:rStyle w:val="Hyperlink"/>
+          </w:rPr>
+          <w:t>g</w:t>
         </w:r>
       </w:hyperlink>
       <w:r>
@@ -141,22 +293,62 @@
       </w:r>
     </w:p>
     <w:p>
-      <w:pPr>
-        <w:pStyle w:val="ListParagraph"/>
-        <w:numPr>
-          <w:ilvl w:val="0"/>
-          <w:numId w:val="2"/>
-        </w:numPr>
-      </w:pPr>
-      <w:r>
-        <w:t xml:space="preserve">Voxel and Mesh generation: </w:t>
-      </w:r>
-      <w:hyperlink r:id="rId8" w:history="1">
-        <w:r>
-          <w:rPr>
-            <w:rStyle w:val="Hyperlink"/>
-          </w:rPr>
-          <w:t>https://www.youtube.com/watch?v=ns78VoalB2A</w:t>
+      <w:r>
+        <w:t xml:space="preserve">Design and </w:t>
+      </w:r>
+      <w:proofErr w:type="gramStart"/>
+      <w:r>
+        <w:t>Deploy</w:t>
+      </w:r>
+      <w:proofErr w:type="gramEnd"/>
+      <w:r>
+        <w:t xml:space="preserve">. (2020) </w:t>
+      </w:r>
+      <w:r>
+        <w:rPr>
+          <w:i/>
+          <w:iCs/>
+        </w:rPr>
+        <w:t xml:space="preserve">Unity 2019 – How to </w:t>
+      </w:r>
+      <w:r>
+        <w:rPr>
+          <w:i/>
+          <w:iCs/>
+        </w:rPr>
+        <w:t>Make</w:t>
+      </w:r>
+      <w:r>
+        <w:rPr>
+          <w:i/>
+          <w:iCs/>
+        </w:rPr>
+        <w:t xml:space="preserve"> a Voxel Game like Minecraft – 01</w:t>
+      </w:r>
+      <w:r>
+        <w:t>. [Online video] [Accessed on 10/02/2023]</w:t>
+      </w:r>
+      <w:r>
+        <w:t xml:space="preserve"> </w:t>
+      </w:r>
+      <w:hyperlink r:id="rId10" w:history="1">
+        <w:r>
+          <w:rPr>
+            <w:rStyle w:val="Hyperlink"/>
+          </w:rPr>
+          <w:t>https://www.youtube.com/watch?v=C756</w:t>
+        </w:r>
+        <w:r>
+          <w:rPr>
+            <w:rStyle w:val="Hyperlink"/>
+          </w:rPr>
+          <w:t>i</w:t>
+        </w:r>
+        <w:r>
+          <w:rPr>
+            <w:rStyle w:val="Hyperlink"/>
+          </w:rPr>
+          <w:t>vzfd40</w:t>
         </w:r>
       </w:hyperlink>
       <w:r>
@@ -164,22 +356,42 @@
       </w:r>
     </w:p>
     <w:p>
-      <w:pPr>
-        <w:pStyle w:val="ListParagraph"/>
-        <w:numPr>
-          <w:ilvl w:val="1"/>
-          <w:numId w:val="2"/>
-        </w:numPr>
-      </w:pPr>
-      <w:r>
-        <w:t xml:space="preserve">Code: </w:t>
-      </w:r>
-      <w:hyperlink r:id="rId9" w:history="1">
-        <w:r>
-          <w:rPr>
-            <w:rStyle w:val="Hyperlink"/>
-          </w:rPr>
-          <w:t>https://github.com/Flaroon/Video-Files/blob/main/Voxel%20Mesh%20Generators/Voxel%20Mesh%20Episode%201.cs</w:t>
+      <w:proofErr w:type="spellStart"/>
+      <w:r>
+        <w:t>Flaroon</w:t>
+      </w:r>
+      <w:proofErr w:type="spellEnd"/>
+      <w:r>
+        <w:t xml:space="preserve">. (2021) </w:t>
+      </w:r>
+      <w:r>
+        <w:rPr>
+          <w:i/>
+          <w:iCs/>
+        </w:rPr>
+        <w:t>Part 1: How to Generate a Voxel Mesh in Unity</w:t>
+      </w:r>
+      <w:r>
+        <w:t xml:space="preserve">. [Online video] [Accessed on 10/02/2023] </w:t>
+      </w:r>
+      <w:hyperlink r:id="rId11" w:history="1">
+        <w:r>
+          <w:rPr>
+            <w:rStyle w:val="Hyperlink"/>
+          </w:rPr>
+          <w:t>https://www.youtube.com/watch?v=n</w:t>
+        </w:r>
+        <w:r>
+          <w:rPr>
+            <w:rStyle w:val="Hyperlink"/>
+          </w:rPr>
+          <w:t>s</w:t>
+        </w:r>
+        <w:r>
+          <w:rPr>
+            <w:rStyle w:val="Hyperlink"/>
+          </w:rPr>
+          <w:t>78VoalB2A</w:t>
         </w:r>
       </w:hyperlink>
       <w:r>
@@ -187,93 +399,51 @@
       </w:r>
     </w:p>
     <w:p>
-      <w:pPr>
-        <w:pStyle w:val="ListParagraph"/>
-        <w:numPr>
-          <w:ilvl w:val="0"/>
-          <w:numId w:val="2"/>
-        </w:numPr>
-      </w:pPr>
-      <w:r>
-        <w:t xml:space="preserve">Mesh Generation: </w:t>
-      </w:r>
-      <w:hyperlink r:id="rId10" w:history="1">
-        <w:r>
-          <w:rPr>
-            <w:rStyle w:val="Hyperlink"/>
-          </w:rPr>
-          <w:t>https://www.youtube.com/watch?v=eJEpeUH1EMg</w:t>
+      <w:proofErr w:type="spellStart"/>
+      <w:r>
+        <w:t>Flaroon</w:t>
+      </w:r>
+      <w:proofErr w:type="spellEnd"/>
+      <w:r>
+        <w:t>. (2021</w:t>
+      </w:r>
+      <w:r>
+        <w:t>)</w:t>
+      </w:r>
+      <w:r>
+        <w:rPr>
+          <w:i/>
+          <w:iCs/>
+        </w:rPr>
+        <w:t xml:space="preserve"> Voxel Mesh Episode 1</w:t>
+      </w:r>
+      <w:r>
+        <w:t xml:space="preserve">. [Online] [Accessed on 10/02/2023] </w:t>
+      </w:r>
+      <w:hyperlink r:id="rId12" w:history="1">
+        <w:r>
+          <w:rPr>
+            <w:rStyle w:val="Hyperlink"/>
+          </w:rPr>
+          <w:t>https://github.com/Flaroon/Video-Files/blob/main/Voxel%</w:t>
+        </w:r>
+        <w:r>
+          <w:rPr>
+            <w:rStyle w:val="Hyperlink"/>
+          </w:rPr>
+          <w:t>2</w:t>
+        </w:r>
+        <w:r>
+          <w:rPr>
+            <w:rStyle w:val="Hyperlink"/>
+          </w:rPr>
+          <w:t>0Mesh%20Generators/Voxel%20Mesh%20Episode%201.cs</w:t>
         </w:r>
       </w:hyperlink>
       <w:r>
         <w:t xml:space="preserve"> </w:t>
       </w:r>
     </w:p>
-    <w:p>
-      <w:pPr>
-        <w:pStyle w:val="ListParagraph"/>
-        <w:numPr>
-          <w:ilvl w:val="0"/>
-          <w:numId w:val="2"/>
-        </w:numPr>
-      </w:pPr>
-      <w:r>
-        <w:t xml:space="preserve">Example of voxel destruction: </w:t>
-      </w:r>
-      <w:hyperlink r:id="rId11" w:history="1">
-        <w:r>
-          <w:rPr>
-            <w:rStyle w:val="Hyperlink"/>
-          </w:rPr>
-          <w:t>https://www.youtube.com/watch?v=27g22vjKcFE</w:t>
-        </w:r>
-      </w:hyperlink>
-      <w:r>
-        <w:t xml:space="preserve"> </w:t>
-      </w:r>
-    </w:p>
-    <w:p>
-      <w:pPr>
-        <w:pStyle w:val="ListParagraph"/>
-        <w:numPr>
-          <w:ilvl w:val="0"/>
-          <w:numId w:val="2"/>
-        </w:numPr>
-      </w:pPr>
-      <w:r>
-        <w:t xml:space="preserve">Mesh Collider: </w:t>
-      </w:r>
-      <w:hyperlink r:id="rId12" w:history="1">
-        <w:r>
-          <w:rPr>
-            <w:rStyle w:val="Hyperlink"/>
-          </w:rPr>
-          <w:t>https://docs.unity3d.com/Manual/class-MeshCollider.html</w:t>
-        </w:r>
-      </w:hyperlink>
-    </w:p>
-    <w:p>
-      <w:pPr>
-        <w:pStyle w:val="ListParagraph"/>
-        <w:numPr>
-          <w:ilvl w:val="1"/>
-          <w:numId w:val="2"/>
-        </w:numPr>
-      </w:pPr>
-      <w:hyperlink r:id="rId13" w:history="1">
-        <w:r>
-          <w:rPr>
-            <w:rStyle w:val="Hyperlink"/>
-          </w:rPr>
-          <w:t>https://docs.unity3d.com/ScriptReference/MeshCollider-sharedMesh.html</w:t>
-        </w:r>
-      </w:hyperlink>
-      <w:r>
-        <w:t xml:space="preserve"> </w:t>
-      </w:r>
-    </w:p>
-    <w:p/>
-    <w:p/>
     <w:p/>
     <w:sectPr>
       <w:pgSz w:w="11906" w:h="16838"/>
@@ -739,6 +909,232 @@
       </w:rPr>
     </w:lvl>
   </w:abstractNum>
+  <w:abstractNum w:abstractNumId="4" w15:restartNumberingAfterBreak="0">
+    <w:nsid w:val="60450060"/>
+    <w:multiLevelType w:val="hybridMultilevel"/>
+    <w:tmpl w:val="3FCA792E"/>
+    <w:lvl w:ilvl="0" w:tplc="08090001">
+      <w:start w:val="1"/>
+      <w:numFmt w:val="bullet"/>
+      <w:lvlText w:val=""/>
+      <w:lvlJc w:val="left"/>
+      <w:pPr>
+        <w:ind w:left="720" w:hanging="360"/>
+      </w:pPr>
+      <w:rPr>
+        <w:rFonts w:ascii="Symbol" w:hAnsi="Symbol" w:hint="default"/>
+      </w:rPr>
+    </w:lvl>
+    <w:lvl w:ilvl="1" w:tplc="08090003" w:tentative="1">
+      <w:start w:val="1"/>
+      <w:numFmt w:val="bullet"/>
+      <w:lvlText w:val="o"/>
+      <w:lvlJc w:val="left"/>
+      <w:pPr>
+        <w:ind w:left="1440" w:hanging="360"/>
+      </w:pPr>
+      <w:rPr>
+        <w:rFonts w:ascii="Courier New" w:hAnsi="Courier New" w:cs="Courier New" w:hint="default"/>
+      </w:rPr>
+    </w:lvl>
+    <w:lvl w:ilvl="2" w:tplc="08090005" w:tentative="1">
+      <w:start w:val="1"/>
+      <w:numFmt w:val="bullet"/>
+      <w:lvlText w:val=""/>
+      <w:lvlJc w:val="left"/>
+      <w:pPr>
+        <w:ind w:left="2160" w:hanging="360"/>
+      </w:pPr>
+      <w:rPr>
+        <w:rFonts w:ascii="Wingdings" w:hAnsi="Wingdings" w:hint="default"/>
+      </w:rPr>
+    </w:lvl>
+    <w:lvl w:ilvl="3" w:tplc="08090001" w:tentative="1">
+      <w:start w:val="1"/>
+      <w:numFmt w:val="bullet"/>
+      <w:lvlText w:val=""/>
+      <w:lvlJc w:val="left"/>
+      <w:pPr>
+        <w:ind w:left="2880" w:hanging="360"/>
+      </w:pPr>
+      <w:rPr>
+        <w:rFonts w:ascii="Symbol" w:hAnsi="Symbol" w:hint="default"/>
+      </w:rPr>
+    </w:lvl>
+    <w:lvl w:ilvl="4" w:tplc="08090003" w:tentative="1">
+      <w:start w:val="1"/>
+      <w:numFmt w:val="bullet"/>
+      <w:lvlText w:val="o"/>
+      <w:lvlJc w:val="left"/>
+      <w:pPr>
+        <w:ind w:left="3600" w:hanging="360"/>
+      </w:pPr>
+      <w:rPr>
+        <w:rFonts w:ascii="Courier New" w:hAnsi="Courier New" w:cs="Courier New" w:hint="default"/>
+      </w:rPr>
+    </w:lvl>
+    <w:lvl w:ilvl="5" w:tplc="08090005" w:tentative="1">
+      <w:start w:val="1"/>
+      <w:numFmt w:val="bullet"/>
+      <w:lvlText w:val=""/>
+      <w:lvlJc w:val="left"/>
+      <w:pPr>
+        <w:ind w:left="4320" w:hanging="360"/>
+      </w:pPr>
+      <w:rPr>
+        <w:rFonts w:ascii="Wingdings" w:hAnsi="Wingdings" w:hint="default"/>
+      </w:rPr>
+    </w:lvl>
+    <w:lvl w:ilvl="6" w:tplc="08090001" w:tentative="1">
+      <w:start w:val="1"/>
+      <w:numFmt w:val="bullet"/>
+      <w:lvlText w:val=""/>
+      <w:lvlJc w:val="left"/>
+      <w:pPr>
+        <w:ind w:left="5040" w:hanging="360"/>
+      </w:pPr>
+      <w:rPr>
+        <w:rFonts w:ascii="Symbol" w:hAnsi="Symbol" w:hint="default"/>
+      </w:rPr>
+    </w:lvl>
+    <w:lvl w:ilvl="7" w:tplc="08090003" w:tentative="1">
+      <w:start w:val="1"/>
+      <w:numFmt w:val="bullet"/>
+      <w:lvlText w:val="o"/>
+      <w:lvlJc w:val="left"/>
+      <w:pPr>
+        <w:ind w:left="5760" w:hanging="360"/>
+      </w:pPr>
+      <w:rPr>
+        <w:rFonts w:ascii="Courier New" w:hAnsi="Courier New" w:cs="Courier New" w:hint="default"/>
+      </w:rPr>
+    </w:lvl>
+    <w:lvl w:ilvl="8" w:tplc="08090005" w:tentative="1">
+      <w:start w:val="1"/>
+      <w:numFmt w:val="bullet"/>
+      <w:lvlText w:val=""/>
+      <w:lvlJc w:val="left"/>
+      <w:pPr>
+        <w:ind w:left="6480" w:hanging="360"/>
+      </w:pPr>
+      <w:rPr>
+        <w:rFonts w:ascii="Wingdings" w:hAnsi="Wingdings" w:hint="default"/>
+      </w:rPr>
+    </w:lvl>
+  </w:abstractNum>
+  <w:abstractNum w:abstractNumId="5" w15:restartNumberingAfterBreak="0">
+    <w:nsid w:val="65CC165A"/>
+    <w:multiLevelType w:val="hybridMultilevel"/>
+    <w:tmpl w:val="64D0E60C"/>
+    <w:lvl w:ilvl="0" w:tplc="08090001">
+      <w:start w:val="1"/>
+      <w:numFmt w:val="bullet"/>
+      <w:lvlText w:val=""/>
+      <w:lvlJc w:val="left"/>
+      <w:pPr>
+        <w:ind w:left="720" w:hanging="360"/>
+      </w:pPr>
+      <w:rPr>
+        <w:rFonts w:ascii="Symbol" w:hAnsi="Symbol" w:hint="default"/>
+      </w:rPr>
+    </w:lvl>
+    <w:lvl w:ilvl="1" w:tplc="08090003" w:tentative="1">
+      <w:start w:val="1"/>
+      <w:numFmt w:val="bullet"/>
+      <w:lvlText w:val="o"/>
+      <w:lvlJc w:val="left"/>
+      <w:pPr>
+        <w:ind w:left="1440" w:hanging="360"/>
+      </w:pPr>
+      <w:rPr>
+        <w:rFonts w:ascii="Courier New" w:hAnsi="Courier New" w:cs="Courier New" w:hint="default"/>
+      </w:rPr>
+    </w:lvl>
+    <w:lvl w:ilvl="2" w:tplc="08090005" w:tentative="1">
+      <w:start w:val="1"/>
+      <w:numFmt w:val="bullet"/>
+      <w:lvlText w:val=""/>
+      <w:lvlJc w:val="left"/>
+      <w:pPr>
+        <w:ind w:left="2160" w:hanging="360"/>
+      </w:pPr>
+      <w:rPr>
+        <w:rFonts w:ascii="Wingdings" w:hAnsi="Wingdings" w:hint="default"/>
+      </w:rPr>
+    </w:lvl>
+    <w:lvl w:ilvl="3" w:tplc="08090001" w:tentative="1">
+      <w:start w:val="1"/>
+      <w:numFmt w:val="bullet"/>
+      <w:lvlText w:val=""/>
+      <w:lvlJc w:val="left"/>
+      <w:pPr>
+        <w:ind w:left="2880" w:hanging="360"/>
+      </w:pPr>
+      <w:rPr>
+        <w:rFonts w:ascii="Symbol" w:hAnsi="Symbol" w:hint="default"/>
+      </w:rPr>
+    </w:lvl>
+    <w:lvl w:ilvl="4" w:tplc="08090003" w:tentative="1">
+      <w:start w:val="1"/>
+      <w:numFmt w:val="bullet"/>
+      <w:lvlText w:val="o"/>
+      <w:lvlJc w:val="left"/>
+      <w:pPr>
+        <w:ind w:left="3600" w:hanging="360"/>
+      </w:pPr>
+      <w:rPr>
+        <w:rFonts w:ascii="Courier New" w:hAnsi="Courier New" w:cs="Courier New" w:hint="default"/>
+      </w:rPr>
+    </w:lvl>
+    <w:lvl w:ilvl="5" w:tplc="08090005" w:tentative="1">
+      <w:start w:val="1"/>
+      <w:numFmt w:val="bullet"/>
+      <w:lvlText w:val=""/>
+      <w:lvlJc w:val="left"/>
+      <w:pPr>
+        <w:ind w:left="4320" w:hanging="360"/>
+      </w:pPr>
+      <w:rPr>
+        <w:rFonts w:ascii="Wingdings" w:hAnsi="Wingdings" w:hint="default"/>
+      </w:rPr>
+    </w:lvl>
+    <w:lvl w:ilvl="6" w:tplc="08090001" w:tentative="1">
+      <w:start w:val="1"/>
+      <w:numFmt w:val="bullet"/>
+      <w:lvlText w:val=""/>
+      <w:lvlJc w:val="left"/>
+      <w:pPr>
+        <w:ind w:left="5040" w:hanging="360"/>
+      </w:pPr>
+      <w:rPr>
+        <w:rFonts w:ascii="Symbol" w:hAnsi="Symbol" w:hint="default"/>
+      </w:rPr>
+    </w:lvl>
+    <w:lvl w:ilvl="7" w:tplc="08090003" w:tentative="1">
+      <w:start w:val="1"/>
+      <w:numFmt w:val="bullet"/>
+      <w:lvlText w:val="o"/>
+      <w:lvlJc w:val="left"/>
+      <w:pPr>
+        <w:ind w:left="5760" w:hanging="360"/>
+      </w:pPr>
+      <w:rPr>
+        <w:rFonts w:ascii="Courier New" w:hAnsi="Courier New" w:cs="Courier New" w:hint="default"/>
+      </w:rPr>
+    </w:lvl>
+    <w:lvl w:ilvl="8" w:tplc="08090005" w:tentative="1">
+      <w:start w:val="1"/>
+      <w:numFmt w:val="bullet"/>
+      <w:lvlText w:val=""/>
+      <w:lvlJc w:val="left"/>
+      <w:pPr>
+        <w:ind w:left="6480" w:hanging="360"/>
+      </w:pPr>
+      <w:rPr>
+        <w:rFonts w:ascii="Wingdings" w:hAnsi="Wingdings" w:hint="default"/>
+      </w:rPr>
+    </w:lvl>
+  </w:abstractNum>
   <w:num w:numId="1" w16cid:durableId="242766606">
     <w:abstractNumId w:val="0"/>
   </w:num>
@@ -750,6 +1146,12 @@
   </w:num>
   <w:num w:numId="4" w16cid:durableId="741172863">
     <w:abstractNumId w:val="3"/>
+  </w:num>
+  <w:num w:numId="5" w16cid:durableId="602495437">
+    <w:abstractNumId w:val="5"/>
+  </w:num>
+  <w:num w:numId="6" w16cid:durableId="332032626">
+    <w:abstractNumId w:val="4"/>
   </w:num>
 </w:numbering>
 </file>
@@ -1214,6 +1616,18 @@
       <w:shd w:val="clear" w:color="auto" w:fill="E1DFDD"/>
     </w:rPr>
   </w:style>
+  <w:style w:type="character" w:styleId="FollowedHyperlink">
+    <w:name w:val="FollowedHyperlink"/>
+    <w:basedOn w:val="DefaultParagraphFont"/>
+    <w:uiPriority w:val="99"/>
+    <w:semiHidden/>
+    <w:unhideWhenUsed/>
+    <w:rsid w:val="00543D35"/>
+    <w:rPr>
+      <w:color w:val="954F72" w:themeColor="followedHyperlink"/>
+      <w:u w:val="single"/>
+    </w:rPr>
+  </w:style>
 </w:styles>
 </file>
 

</xml_diff>

<commit_message>
Final draft of Inventory & Crafting UI layout
Notes:
Made a more organised and editable version of the crafting and inventory UI.
Updated references
</commit_message>
<xml_diff>
--- a/References.docx
+++ b/References.docx
@@ -54,26 +54,26 @@
         <w:t>Cool Unity Tutorials</w:t>
       </w:r>
       <w:r>
-        <w:t xml:space="preserve">. [Online video] [Accessed on 22/02/2023] </w:t>
+        <w:t>. [Online video] [Accessed on 22</w:t>
+      </w:r>
+      <w:r>
+        <w:rPr>
+          <w:vertAlign w:val="superscript"/>
+        </w:rPr>
+        <w:t>nd</w:t>
+      </w:r>
+      <w:r>
+        <w:t xml:space="preserve"> February 2023</w:t>
+      </w:r>
+      <w:r>
+        <w:t xml:space="preserve">] </w:t>
       </w:r>
       <w:hyperlink r:id="rId5" w:history="1">
         <w:r>
           <w:rPr>
             <w:rStyle w:val="Hyperlink"/>
           </w:rPr>
-          <w:t>https://www.youtube.com/watch?v=_QajrabyTJc&amp;t</w:t>
-        </w:r>
-        <w:r>
-          <w:rPr>
-            <w:rStyle w:val="Hyperlink"/>
-          </w:rPr>
-          <w:t>=</w:t>
-        </w:r>
-        <w:r>
-          <w:rPr>
-            <w:rStyle w:val="Hyperlink"/>
-          </w:rPr>
-          <w:t>1s</w:t>
+          <w:t>https://www.youtube.com/watch?v=_QajrabyTJc&amp;t=1s</w:t>
         </w:r>
       </w:hyperlink>
       <w:r>
@@ -103,26 +103,29 @@
         <w:t>v</w:t>
       </w:r>
       <w:r>
-        <w:t xml:space="preserve">ideo] [Accessed on 24/02/2023] </w:t>
+        <w:t xml:space="preserve">ideo] [Accessed on </w:t>
+      </w:r>
+      <w:r>
+        <w:t>24</w:t>
+      </w:r>
+      <w:r>
+        <w:rPr>
+          <w:vertAlign w:val="superscript"/>
+        </w:rPr>
+        <w:t>th</w:t>
+      </w:r>
+      <w:r>
+        <w:t xml:space="preserve"> February 2023</w:t>
+      </w:r>
+      <w:r>
+        <w:t xml:space="preserve">] </w:t>
       </w:r>
       <w:hyperlink r:id="rId6" w:history="1">
         <w:r>
           <w:rPr>
             <w:rStyle w:val="Hyperlink"/>
           </w:rPr>
-          <w:t>https://www.youtube.com/watch?v=HQNl3</w:t>
-        </w:r>
-        <w:r>
-          <w:rPr>
-            <w:rStyle w:val="Hyperlink"/>
-          </w:rPr>
-          <w:t>F</w:t>
-        </w:r>
-        <w:r>
-          <w:rPr>
-            <w:rStyle w:val="Hyperlink"/>
-          </w:rPr>
-          <w:t>f2Lpo</w:t>
+          <w:t>https://www.youtube.com/watch?v=HQNl3Ff2Lpo</w:t>
         </w:r>
       </w:hyperlink>
       <w:r>
@@ -152,26 +155,29 @@
         <w:t>v</w:t>
       </w:r>
       <w:r>
-        <w:t xml:space="preserve">ideo] [Accessed on 23/02/2023] </w:t>
+        <w:t>ideo] [Accessed on 2</w:t>
+      </w:r>
+      <w:r>
+        <w:t>3</w:t>
+      </w:r>
+      <w:r>
+        <w:rPr>
+          <w:vertAlign w:val="superscript"/>
+        </w:rPr>
+        <w:t>rd</w:t>
+      </w:r>
+      <w:r>
+        <w:t xml:space="preserve"> February 2023</w:t>
+      </w:r>
+      <w:r>
+        <w:t xml:space="preserve">] </w:t>
       </w:r>
       <w:hyperlink r:id="rId7" w:history="1">
         <w:r>
           <w:rPr>
             <w:rStyle w:val="Hyperlink"/>
           </w:rPr>
-          <w:t>https://www.youtube.com/watch?v=XO</w:t>
-        </w:r>
-        <w:r>
-          <w:rPr>
-            <w:rStyle w:val="Hyperlink"/>
-          </w:rPr>
-          <w:t>j</w:t>
-        </w:r>
-        <w:r>
-          <w:rPr>
-            <w:rStyle w:val="Hyperlink"/>
-          </w:rPr>
-          <w:t>d_qU2Ido</w:t>
+          <w:t>https://www.youtube.com/watch?v=XOjd_qU2Ido</w:t>
         </w:r>
       </w:hyperlink>
       <w:r>
@@ -180,252 +186,33 @@
     </w:p>
     <w:p>
       <w:r>
-        <w:t>Unity Technologies. (2023)</w:t>
-      </w:r>
-      <w:r>
-        <w:t xml:space="preserve"> </w:t>
-      </w:r>
-      <w:proofErr w:type="spellStart"/>
+        <w:t xml:space="preserve">Sunny Valley Studio. (2022) ‘UI Using Grid Layout with Scroll View – Inventory System in Unity P4’. </w:t>
+      </w:r>
       <w:r>
         <w:rPr>
           <w:i/>
           <w:iCs/>
         </w:rPr>
-        <w:t>ScriptableObject</w:t>
-      </w:r>
-      <w:proofErr w:type="spellEnd"/>
-      <w:r>
-        <w:t xml:space="preserve">. [Online] [Accessed on 24/02/2023] </w:t>
+        <w:t>Inventory System in Unity 2D using Scriptable Objects</w:t>
+      </w:r>
+      <w:r>
+        <w:t>. [Online video] [Accessed on 11</w:t>
+      </w:r>
+      <w:r>
+        <w:rPr>
+          <w:vertAlign w:val="superscript"/>
+        </w:rPr>
+        <w:t>th</w:t>
+      </w:r>
+      <w:r>
+        <w:t xml:space="preserve"> March 2023] </w:t>
       </w:r>
       <w:hyperlink r:id="rId8" w:history="1">
         <w:r>
           <w:rPr>
             <w:rStyle w:val="Hyperlink"/>
           </w:rPr>
-          <w:t>https://docs.unity3d.com/Manual/class-ScriptableObje</w:t>
-        </w:r>
-        <w:r>
-          <w:rPr>
-            <w:rStyle w:val="Hyperlink"/>
-          </w:rPr>
-          <w:t>c</w:t>
-        </w:r>
-        <w:r>
-          <w:rPr>
-            <w:rStyle w:val="Hyperlink"/>
-          </w:rPr>
-          <w:t>t.html</w:t>
-        </w:r>
-      </w:hyperlink>
-      <w:r>
-        <w:t xml:space="preserve"> </w:t>
-      </w:r>
-    </w:p>
-    <w:p/>
-    <w:p/>
-    <w:p/>
-    <w:p>
-      <w:pPr>
-        <w:rPr>
-          <w:sz w:val="24"/>
-          <w:szCs w:val="24"/>
-          <w:u w:val="single"/>
-        </w:rPr>
-      </w:pPr>
-      <w:r>
-        <w:rPr>
-          <w:sz w:val="24"/>
-          <w:szCs w:val="24"/>
-          <w:u w:val="single"/>
-        </w:rPr>
-        <w:t>Voxel and Mesh Generation</w:t>
-      </w:r>
-      <w:r>
-        <w:rPr>
-          <w:sz w:val="24"/>
-          <w:szCs w:val="24"/>
-          <w:u w:val="single"/>
-        </w:rPr>
-        <w:t xml:space="preserve"> for Prototype:</w:t>
-      </w:r>
-    </w:p>
-    <w:p>
-      <w:proofErr w:type="spellStart"/>
-      <w:r>
-        <w:t>Brackeys</w:t>
-      </w:r>
-      <w:proofErr w:type="spellEnd"/>
-      <w:r>
-        <w:t xml:space="preserve">. (2018) ‘Mesh Generation in Unity – Basics’. </w:t>
-      </w:r>
-      <w:r>
-        <w:rPr>
-          <w:i/>
-          <w:iCs/>
-        </w:rPr>
-        <w:t>Cool Unity Tutorials</w:t>
-      </w:r>
-      <w:r>
-        <w:t xml:space="preserve">. [Online video] [Accessed on 10/02/2023] </w:t>
-      </w:r>
-      <w:hyperlink r:id="rId9" w:history="1">
-        <w:r>
-          <w:rPr>
-            <w:rStyle w:val="Hyperlink"/>
-          </w:rPr>
-          <w:t>https://www.youtube.com/watch?v=eJEpeUH1E</w:t>
-        </w:r>
-        <w:r>
-          <w:rPr>
-            <w:rStyle w:val="Hyperlink"/>
-          </w:rPr>
-          <w:t>M</w:t>
-        </w:r>
-        <w:r>
-          <w:rPr>
-            <w:rStyle w:val="Hyperlink"/>
-          </w:rPr>
-          <w:t>g</w:t>
-        </w:r>
-      </w:hyperlink>
-      <w:r>
-        <w:t xml:space="preserve"> </w:t>
-      </w:r>
-    </w:p>
-    <w:p>
-      <w:r>
-        <w:t xml:space="preserve">Design and </w:t>
-      </w:r>
-      <w:proofErr w:type="gramStart"/>
-      <w:r>
-        <w:t>Deploy</w:t>
-      </w:r>
-      <w:proofErr w:type="gramEnd"/>
-      <w:r>
-        <w:t xml:space="preserve">. (2020) </w:t>
-      </w:r>
-      <w:r>
-        <w:rPr>
-          <w:i/>
-          <w:iCs/>
-        </w:rPr>
-        <w:t xml:space="preserve">Unity 2019 – How to </w:t>
-      </w:r>
-      <w:r>
-        <w:rPr>
-          <w:i/>
-          <w:iCs/>
-        </w:rPr>
-        <w:t>Make</w:t>
-      </w:r>
-      <w:r>
-        <w:rPr>
-          <w:i/>
-          <w:iCs/>
-        </w:rPr>
-        <w:t xml:space="preserve"> a Voxel Game like Minecraft – 01</w:t>
-      </w:r>
-      <w:r>
-        <w:t>. [Online video] [Accessed on 10/02/2023]</w:t>
-      </w:r>
-      <w:r>
-        <w:t xml:space="preserve"> </w:t>
-      </w:r>
-      <w:hyperlink r:id="rId10" w:history="1">
-        <w:r>
-          <w:rPr>
-            <w:rStyle w:val="Hyperlink"/>
-          </w:rPr>
-          <w:t>https://www.youtube.com/watch?v=C756</w:t>
-        </w:r>
-        <w:r>
-          <w:rPr>
-            <w:rStyle w:val="Hyperlink"/>
-          </w:rPr>
-          <w:t>i</w:t>
-        </w:r>
-        <w:r>
-          <w:rPr>
-            <w:rStyle w:val="Hyperlink"/>
-          </w:rPr>
-          <w:t>vzfd40</w:t>
-        </w:r>
-      </w:hyperlink>
-      <w:r>
-        <w:t xml:space="preserve"> </w:t>
-      </w:r>
-    </w:p>
-    <w:p>
-      <w:proofErr w:type="spellStart"/>
-      <w:r>
-        <w:t>Flaroon</w:t>
-      </w:r>
-      <w:proofErr w:type="spellEnd"/>
-      <w:r>
-        <w:t xml:space="preserve">. (2021) </w:t>
-      </w:r>
-      <w:r>
-        <w:rPr>
-          <w:i/>
-          <w:iCs/>
-        </w:rPr>
-        <w:t>Part 1: How to Generate a Voxel Mesh in Unity</w:t>
-      </w:r>
-      <w:r>
-        <w:t xml:space="preserve">. [Online video] [Accessed on 10/02/2023] </w:t>
-      </w:r>
-      <w:hyperlink r:id="rId11" w:history="1">
-        <w:r>
-          <w:rPr>
-            <w:rStyle w:val="Hyperlink"/>
-          </w:rPr>
-          <w:t>https://www.youtube.com/watch?v=n</w:t>
-        </w:r>
-        <w:r>
-          <w:rPr>
-            <w:rStyle w:val="Hyperlink"/>
-          </w:rPr>
-          <w:t>s</w:t>
-        </w:r>
-        <w:r>
-          <w:rPr>
-            <w:rStyle w:val="Hyperlink"/>
-          </w:rPr>
-          <w:t>78VoalB2A</w:t>
-        </w:r>
-      </w:hyperlink>
-      <w:r>
-        <w:t xml:space="preserve"> </w:t>
-      </w:r>
-    </w:p>
-    <w:p>
-      <w:proofErr w:type="spellStart"/>
-      <w:r>
-        <w:t>Flaroon</w:t>
-      </w:r>
-      <w:proofErr w:type="spellEnd"/>
-      <w:r>
-        <w:t>. (2021</w:t>
-      </w:r>
-      <w:r>
-        <w:t>)</w:t>
-      </w:r>
-      <w:r>
-        <w:rPr>
-          <w:i/>
-          <w:iCs/>
-        </w:rPr>
-        <w:t xml:space="preserve"> Voxel Mesh Episode 1</w:t>
-      </w:r>
-      <w:r>
-        <w:t xml:space="preserve">. [Online] [Accessed on 10/02/2023] </w:t>
-      </w:r>
-      <w:hyperlink r:id="rId12" w:history="1">
-        <w:r>
-          <w:rPr>
-            <w:rStyle w:val="Hyperlink"/>
-          </w:rPr>
-          <w:t>https://github.com/Flaroon/Video-Files/blob/main/Voxel%</w:t>
+          <w:t>https://www.youtube.com/watch?v=IuSAem</w:t>
         </w:r>
         <w:r>
           <w:rPr>
@@ -437,7 +224,286 @@
           <w:rPr>
             <w:rStyle w:val="Hyperlink"/>
           </w:rPr>
-          <w:t>0Mesh%20Generators/Voxel%20Mesh%20Episode%201.cs</w:t>
+          <w:t>UO</w:t>
+        </w:r>
+        <w:r>
+          <w:rPr>
+            <w:rStyle w:val="Hyperlink"/>
+          </w:rPr>
+          <w:t>X</w:t>
+        </w:r>
+        <w:r>
+          <w:rPr>
+            <w:rStyle w:val="Hyperlink"/>
+          </w:rPr>
+          <w:t>w</w:t>
+        </w:r>
+      </w:hyperlink>
+      <w:r>
+        <w:t xml:space="preserve"> </w:t>
+      </w:r>
+    </w:p>
+    <w:p>
+      <w:r>
+        <w:t>Unity Technologies. (2023)</w:t>
+      </w:r>
+      <w:r>
+        <w:t xml:space="preserve"> </w:t>
+      </w:r>
+      <w:proofErr w:type="spellStart"/>
+      <w:r>
+        <w:rPr>
+          <w:i/>
+          <w:iCs/>
+        </w:rPr>
+        <w:t>ScriptableObject</w:t>
+      </w:r>
+      <w:proofErr w:type="spellEnd"/>
+      <w:r>
+        <w:t xml:space="preserve">. [Online] [Accessed on </w:t>
+      </w:r>
+      <w:r>
+        <w:t>24</w:t>
+      </w:r>
+      <w:r>
+        <w:rPr>
+          <w:vertAlign w:val="superscript"/>
+        </w:rPr>
+        <w:t>th</w:t>
+      </w:r>
+      <w:r>
+        <w:t xml:space="preserve"> February 2023</w:t>
+      </w:r>
+      <w:r>
+        <w:t xml:space="preserve">] </w:t>
+      </w:r>
+      <w:hyperlink r:id="rId9" w:history="1">
+        <w:r>
+          <w:rPr>
+            <w:rStyle w:val="Hyperlink"/>
+          </w:rPr>
+          <w:t>https://docs.unity3d.com/Manual/class-ScriptableObject.html</w:t>
+        </w:r>
+      </w:hyperlink>
+      <w:r>
+        <w:t xml:space="preserve"> </w:t>
+      </w:r>
+    </w:p>
+    <w:p/>
+    <w:p/>
+    <w:p/>
+    <w:p>
+      <w:pPr>
+        <w:rPr>
+          <w:sz w:val="24"/>
+          <w:szCs w:val="24"/>
+          <w:u w:val="single"/>
+        </w:rPr>
+      </w:pPr>
+      <w:r>
+        <w:rPr>
+          <w:sz w:val="24"/>
+          <w:szCs w:val="24"/>
+          <w:u w:val="single"/>
+        </w:rPr>
+        <w:t>Voxel and Mesh Generation</w:t>
+      </w:r>
+      <w:r>
+        <w:rPr>
+          <w:sz w:val="24"/>
+          <w:szCs w:val="24"/>
+          <w:u w:val="single"/>
+        </w:rPr>
+        <w:t xml:space="preserve"> for Prototype:</w:t>
+      </w:r>
+    </w:p>
+    <w:p>
+      <w:proofErr w:type="spellStart"/>
+      <w:r>
+        <w:t>Brackeys</w:t>
+      </w:r>
+      <w:proofErr w:type="spellEnd"/>
+      <w:r>
+        <w:t xml:space="preserve">. (2018) ‘Mesh Generation in Unity – Basics’. </w:t>
+      </w:r>
+      <w:r>
+        <w:rPr>
+          <w:i/>
+          <w:iCs/>
+        </w:rPr>
+        <w:t>Cool Unity Tutorials</w:t>
+      </w:r>
+      <w:r>
+        <w:t>. [Online video] [Accessed on 10</w:t>
+      </w:r>
+      <w:r>
+        <w:rPr>
+          <w:vertAlign w:val="superscript"/>
+        </w:rPr>
+        <w:t>th</w:t>
+      </w:r>
+      <w:r>
+        <w:t xml:space="preserve"> February 2023</w:t>
+      </w:r>
+      <w:r>
+        <w:t xml:space="preserve">] </w:t>
+      </w:r>
+      <w:hyperlink r:id="rId10" w:history="1">
+        <w:r>
+          <w:rPr>
+            <w:rStyle w:val="Hyperlink"/>
+          </w:rPr>
+          <w:t>https://www.youtube.com/watch?v=eJEpeUH1EMg</w:t>
+        </w:r>
+      </w:hyperlink>
+      <w:r>
+        <w:t xml:space="preserve"> </w:t>
+      </w:r>
+    </w:p>
+    <w:p>
+      <w:r>
+        <w:t xml:space="preserve">Design and Deploy. (2020) </w:t>
+      </w:r>
+      <w:r>
+        <w:rPr>
+          <w:i/>
+          <w:iCs/>
+        </w:rPr>
+        <w:t xml:space="preserve">Unity 2019 – How to </w:t>
+      </w:r>
+      <w:r>
+        <w:rPr>
+          <w:i/>
+          <w:iCs/>
+        </w:rPr>
+        <w:t>Make</w:t>
+      </w:r>
+      <w:r>
+        <w:rPr>
+          <w:i/>
+          <w:iCs/>
+        </w:rPr>
+        <w:t xml:space="preserve"> a Voxel Game like Minecraft – 01</w:t>
+      </w:r>
+      <w:r>
+        <w:t>. [Online video] [Accessed on 10</w:t>
+      </w:r>
+      <w:r>
+        <w:rPr>
+          <w:vertAlign w:val="superscript"/>
+        </w:rPr>
+        <w:t>th</w:t>
+      </w:r>
+      <w:r>
+        <w:t xml:space="preserve"> February 2023] </w:t>
+      </w:r>
+      <w:hyperlink r:id="rId11" w:history="1">
+        <w:r>
+          <w:rPr>
+            <w:rStyle w:val="Hyperlink"/>
+          </w:rPr>
+          <w:t>https://www.youtube.com/watch</w:t>
+        </w:r>
+        <w:r>
+          <w:rPr>
+            <w:rStyle w:val="Hyperlink"/>
+          </w:rPr>
+          <w:t>?</w:t>
+        </w:r>
+        <w:r>
+          <w:rPr>
+            <w:rStyle w:val="Hyperlink"/>
+          </w:rPr>
+          <w:t>v=C756ivzfd40</w:t>
+        </w:r>
+      </w:hyperlink>
+      <w:r>
+        <w:t xml:space="preserve"> </w:t>
+      </w:r>
+    </w:p>
+    <w:p>
+      <w:proofErr w:type="spellStart"/>
+      <w:r>
+        <w:t>Flaroon</w:t>
+      </w:r>
+      <w:proofErr w:type="spellEnd"/>
+      <w:r>
+        <w:t xml:space="preserve">. (2021) </w:t>
+      </w:r>
+      <w:r>
+        <w:rPr>
+          <w:i/>
+          <w:iCs/>
+        </w:rPr>
+        <w:t>Part 1: How to Generate a Voxel Mesh in Unity</w:t>
+      </w:r>
+      <w:r>
+        <w:t>. [Online video] [Accessed on 10</w:t>
+      </w:r>
+      <w:r>
+        <w:rPr>
+          <w:vertAlign w:val="superscript"/>
+        </w:rPr>
+        <w:t>th</w:t>
+      </w:r>
+      <w:r>
+        <w:t xml:space="preserve"> February 2023</w:t>
+      </w:r>
+      <w:r>
+        <w:t xml:space="preserve">] </w:t>
+      </w:r>
+      <w:hyperlink r:id="rId12" w:history="1">
+        <w:r>
+          <w:rPr>
+            <w:rStyle w:val="Hyperlink"/>
+          </w:rPr>
+          <w:t>https://www.youtube.com/watch?v=ns78VoalB2A</w:t>
+        </w:r>
+      </w:hyperlink>
+      <w:r>
+        <w:t xml:space="preserve"> </w:t>
+      </w:r>
+    </w:p>
+    <w:p>
+      <w:proofErr w:type="spellStart"/>
+      <w:r>
+        <w:t>Flaroon</w:t>
+      </w:r>
+      <w:proofErr w:type="spellEnd"/>
+      <w:r>
+        <w:t>. (2021</w:t>
+      </w:r>
+      <w:r>
+        <w:t>)</w:t>
+      </w:r>
+      <w:r>
+        <w:rPr>
+          <w:i/>
+          <w:iCs/>
+        </w:rPr>
+        <w:t xml:space="preserve"> Voxel Mesh Episode 1</w:t>
+      </w:r>
+      <w:r>
+        <w:t>. [Online] [Accessed on 10</w:t>
+      </w:r>
+      <w:r>
+        <w:rPr>
+          <w:vertAlign w:val="superscript"/>
+        </w:rPr>
+        <w:t>th</w:t>
+      </w:r>
+      <w:r>
+        <w:t xml:space="preserve"> February 2023</w:t>
+      </w:r>
+      <w:r>
+        <w:t xml:space="preserve">] </w:t>
+      </w:r>
+      <w:hyperlink r:id="rId13" w:history="1">
+        <w:r>
+          <w:rPr>
+            <w:rStyle w:val="Hyperlink"/>
+          </w:rPr>
+          <w:t>https://github.com/Flaroon/Video-Files/blob/main/Voxel%20Mesh%20Generators/Voxel%20Mesh%20Episode%201.cs</w:t>
         </w:r>
       </w:hyperlink>
       <w:r>

</xml_diff>

<commit_message>
Fixed Grapple Gun (See notes)
Notes:
- Fixed grapple release and rotation
- Added line renderer to grapple
- Linked grapple to crafting (Must be crafted to use)
- Fixed concrete block bug (When shattered, it didn't spawn in correct position)
- Updated bug reports on Jira (By priority)
</commit_message>
<xml_diff>
--- a/References.docx
+++ b/References.docx
@@ -186,57 +186,84 @@
     </w:p>
     <w:p>
       <w:r>
-        <w:t xml:space="preserve">Sunny Valley Studio. (2022) ‘UI Using Grid Layout with Scroll View – Inventory System in Unity P4’. </w:t>
-      </w:r>
+        <w:t xml:space="preserve">Dave / </w:t>
+      </w:r>
+      <w:proofErr w:type="spellStart"/>
+      <w:r>
+        <w:t>GameDevelopment</w:t>
+      </w:r>
+      <w:proofErr w:type="spellEnd"/>
+      <w:r>
+        <w:t xml:space="preserve">. (2022) ‘ADVANCED GRAPPLING HOOK in 11 MINUTES – Unity Tutorial’. </w:t>
+      </w:r>
+      <w:proofErr w:type="gramStart"/>
       <w:r>
         <w:rPr>
           <w:i/>
           <w:iCs/>
         </w:rPr>
-        <w:t>Inventory System in Unity 2D using Scriptable Objects</w:t>
-      </w:r>
-      <w:r>
-        <w:t>. [Online video] [Accessed on 11</w:t>
-      </w:r>
-      <w:r>
-        <w:rPr>
-          <w:vertAlign w:val="superscript"/>
-        </w:rPr>
-        <w:t>th</w:t>
-      </w:r>
-      <w:r>
-        <w:t xml:space="preserve"> March 2023] </w:t>
+        <w:t>Tutorials!</w:t>
+      </w:r>
+      <w:r>
+        <w:t>.</w:t>
+      </w:r>
+      <w:proofErr w:type="gramEnd"/>
+      <w:r>
+        <w:t xml:space="preserve"> [Online video] [Accessed on 25/03/2023] </w:t>
       </w:r>
       <w:hyperlink r:id="rId8" w:history="1">
         <w:r>
           <w:rPr>
             <w:rStyle w:val="Hyperlink"/>
           </w:rPr>
-          <w:t>https://www.youtube.com/watch?v=IuSAem</w:t>
+          <w:t>https://www.youtube.com/watch?v=TYzZs</w:t>
         </w:r>
         <w:r>
           <w:rPr>
             <w:rStyle w:val="Hyperlink"/>
           </w:rPr>
-          <w:t>2</w:t>
+          <w:t>B</w:t>
         </w:r>
         <w:r>
           <w:rPr>
             <w:rStyle w:val="Hyperlink"/>
           </w:rPr>
-          <w:t>UO</w:t>
+          <w:t>l3OI0</w:t>
         </w:r>
+      </w:hyperlink>
+      <w:r>
+        <w:t xml:space="preserve"> </w:t>
+      </w:r>
+    </w:p>
+    <w:p>
+      <w:r>
+        <w:t xml:space="preserve">Sunny Valley Studio. (2022) ‘UI Using Grid Layout with Scroll View – Inventory System in Unity P4’. </w:t>
+      </w:r>
+      <w:r>
+        <w:rPr>
+          <w:i/>
+          <w:iCs/>
+        </w:rPr>
+        <w:t>Inventory System in Unity 2D using Scriptable Objects</w:t>
+      </w:r>
+      <w:r>
+        <w:t>. [Online video] [Accessed on 11</w:t>
+      </w:r>
+      <w:r>
+        <w:rPr>
+          <w:vertAlign w:val="superscript"/>
+        </w:rPr>
+        <w:t>th</w:t>
+      </w:r>
+      <w:r>
+        <w:t xml:space="preserve"> March 2023] </w:t>
+      </w:r>
+      <w:hyperlink r:id="rId9" w:history="1">
         <w:r>
           <w:rPr>
             <w:rStyle w:val="Hyperlink"/>
           </w:rPr>
-          <w:t>X</w:t>
-        </w:r>
-        <w:r>
-          <w:rPr>
-            <w:rStyle w:val="Hyperlink"/>
-          </w:rPr>
-          <w:t>w</w:t>
+          <w:t>https://www.youtube.com/watch?v=IuSAem2UOXw</w:t>
         </w:r>
       </w:hyperlink>
       <w:r>
@@ -277,7 +304,7 @@
       <w:r>
         <w:t xml:space="preserve">] </w:t>
       </w:r>
-      <w:hyperlink r:id="rId9" w:history="1">
+      <w:hyperlink r:id="rId10" w:history="1">
         <w:r>
           <w:rPr>
             <w:rStyle w:val="Hyperlink"/>
@@ -348,7 +375,7 @@
       <w:r>
         <w:t xml:space="preserve">] </w:t>
       </w:r>
-      <w:hyperlink r:id="rId10" w:history="1">
+      <w:hyperlink r:id="rId11" w:history="1">
         <w:r>
           <w:rPr>
             <w:rStyle w:val="Hyperlink"/>
@@ -362,7 +389,15 @@
     </w:p>
     <w:p>
       <w:r>
-        <w:t xml:space="preserve">Design and Deploy. (2020) </w:t>
+        <w:t xml:space="preserve">Design and </w:t>
+      </w:r>
+      <w:proofErr w:type="gramStart"/>
+      <w:r>
+        <w:t>Deploy</w:t>
+      </w:r>
+      <w:proofErr w:type="gramEnd"/>
+      <w:r>
+        <w:t xml:space="preserve">. (2020) </w:t>
       </w:r>
       <w:r>
         <w:rPr>
@@ -397,24 +432,12 @@
       <w:r>
         <w:t xml:space="preserve"> February 2023] </w:t>
       </w:r>
-      <w:hyperlink r:id="rId11" w:history="1">
+      <w:hyperlink r:id="rId12" w:history="1">
         <w:r>
           <w:rPr>
             <w:rStyle w:val="Hyperlink"/>
           </w:rPr>
-          <w:t>https://www.youtube.com/watch</w:t>
-        </w:r>
-        <w:r>
-          <w:rPr>
-            <w:rStyle w:val="Hyperlink"/>
-          </w:rPr>
-          <w:t>?</w:t>
-        </w:r>
-        <w:r>
-          <w:rPr>
-            <w:rStyle w:val="Hyperlink"/>
-          </w:rPr>
-          <w:t>v=C756ivzfd40</w:t>
+          <w:t>https://www.youtube.com/watch?v=C756ivzfd40</w:t>
         </w:r>
       </w:hyperlink>
       <w:r>
@@ -452,7 +475,7 @@
       <w:r>
         <w:t xml:space="preserve">] </w:t>
       </w:r>
-      <w:hyperlink r:id="rId12" w:history="1">
+      <w:hyperlink r:id="rId13" w:history="1">
         <w:r>
           <w:rPr>
             <w:rStyle w:val="Hyperlink"/>
@@ -498,7 +521,7 @@
       <w:r>
         <w:t xml:space="preserve">] </w:t>
       </w:r>
-      <w:hyperlink r:id="rId13" w:history="1">
+      <w:hyperlink r:id="rId14" w:history="1">
         <w:r>
           <w:rPr>
             <w:rStyle w:val="Hyperlink"/>

</xml_diff>

<commit_message>
Vacuum Gun Draft (See notes)
Notes:
- Began testing a very basic version of the vacuum gun, through generating a scalable cone mesh
</commit_message>
<xml_diff>
--- a/References.docx
+++ b/References.docx
@@ -44,7 +44,17 @@
       </w:r>
       <w:proofErr w:type="spellEnd"/>
       <w:r>
-        <w:t xml:space="preserve"> Omar. (2017) ‘Unity Tutorials: Custom Mesh’. Unity Tutorials: Scripting. [Online video] [Accessed on 25</w:t>
+        <w:t xml:space="preserve"> Omar. (2017) ‘Unity Tutorials: Custom Mesh’. </w:t>
+      </w:r>
+      <w:r>
+        <w:rPr>
+          <w:i/>
+          <w:iCs/>
+        </w:rPr>
+        <w:t>Unity Tutorials: Scripting</w:t>
+      </w:r>
+      <w:r>
+        <w:t>. [Online video] [Accessed on 25</w:t>
       </w:r>
       <w:r>
         <w:rPr>
@@ -60,19 +70,7 @@
           <w:rPr>
             <w:rStyle w:val="Hyperlink"/>
           </w:rPr>
-          <w:t>https://www.youtu</w:t>
-        </w:r>
-        <w:r>
-          <w:rPr>
-            <w:rStyle w:val="Hyperlink"/>
-          </w:rPr>
-          <w:t>b</w:t>
-        </w:r>
-        <w:r>
-          <w:rPr>
-            <w:rStyle w:val="Hyperlink"/>
-          </w:rPr>
-          <w:t>e.com/watch?v=UeqBwK27sV4</w:t>
+          <w:t>https://www.youtube.com/watch?v=UeqBwK27sV4</w:t>
         </w:r>
       </w:hyperlink>
       <w:r>
@@ -228,22 +226,69 @@
     </w:p>
     <w:p>
       <w:r>
-        <w:t xml:space="preserve">Dave / </w:t>
-      </w:r>
-      <w:proofErr w:type="spellStart"/>
-      <w:r>
-        <w:t>GameDevelopment</w:t>
-      </w:r>
-      <w:proofErr w:type="spellEnd"/>
-      <w:r>
-        <w:t xml:space="preserve">. (2022) ‘ADVANCED GRAPPLING HOOK in 11 MINUTES – Unity Tutorial’. </w:t>
-      </w:r>
-      <w:proofErr w:type="gramStart"/>
+        <w:t xml:space="preserve">Code Monkey. (2019) </w:t>
+      </w:r>
       <w:r>
         <w:rPr>
           <w:i/>
           <w:iCs/>
         </w:rPr>
+        <w:t>How to make a Mesh in Unity (Dynamic, Vertices, UVs, Triangles)</w:t>
+      </w:r>
+      <w:r>
+        <w:t>. [Online video] [Accessed on 1</w:t>
+      </w:r>
+      <w:r>
+        <w:rPr>
+          <w:vertAlign w:val="superscript"/>
+        </w:rPr>
+        <w:t>st</w:t>
+      </w:r>
+      <w:r>
+        <w:t xml:space="preserve"> October 2019] </w:t>
+      </w:r>
+      <w:hyperlink r:id="rId9" w:history="1">
+        <w:r>
+          <w:rPr>
+            <w:rStyle w:val="Hyperlink"/>
+          </w:rPr>
+          <w:t>https://www.youtube.com/watch?v=11c9rWR</w:t>
+        </w:r>
+        <w:r>
+          <w:rPr>
+            <w:rStyle w:val="Hyperlink"/>
+          </w:rPr>
+          <w:t>o</w:t>
+        </w:r>
+        <w:r>
+          <w:rPr>
+            <w:rStyle w:val="Hyperlink"/>
+          </w:rPr>
+          <w:t>tJ8</w:t>
+        </w:r>
+      </w:hyperlink>
+      <w:r>
+        <w:t xml:space="preserve"> </w:t>
+      </w:r>
+    </w:p>
+    <w:p>
+      <w:r>
+        <w:t xml:space="preserve">Dave / </w:t>
+      </w:r>
+      <w:proofErr w:type="spellStart"/>
+      <w:r>
+        <w:t>GameDevelopment</w:t>
+      </w:r>
+      <w:proofErr w:type="spellEnd"/>
+      <w:r>
+        <w:t xml:space="preserve">. (2022) ‘ADVANCED GRAPPLING HOOK in 11 MINUTES – Unity Tutorial’. </w:t>
+      </w:r>
+      <w:proofErr w:type="gramStart"/>
+      <w:r>
+        <w:rPr>
+          <w:i/>
+          <w:iCs/>
+        </w:rPr>
         <w:t>Tutorials!</w:t>
       </w:r>
       <w:r>
@@ -253,7 +298,7 @@
       <w:r>
         <w:t xml:space="preserve"> [Online video] [Accessed on 25/03/2023] </w:t>
       </w:r>
-      <w:hyperlink r:id="rId9" w:history="1">
+      <w:hyperlink r:id="rId10" w:history="1">
         <w:r>
           <w:rPr>
             <w:rStyle w:val="Hyperlink"/>
@@ -288,7 +333,7 @@
       <w:r>
         <w:t xml:space="preserve"> March 2023] </w:t>
       </w:r>
-      <w:hyperlink r:id="rId10" w:history="1">
+      <w:hyperlink r:id="rId11" w:history="1">
         <w:r>
           <w:rPr>
             <w:rStyle w:val="Hyperlink"/>
@@ -334,7 +379,7 @@
       <w:r>
         <w:t xml:space="preserve">] </w:t>
       </w:r>
-      <w:hyperlink r:id="rId11" w:history="1">
+      <w:hyperlink r:id="rId12" w:history="1">
         <w:r>
           <w:rPr>
             <w:rStyle w:val="Hyperlink"/>
@@ -405,7 +450,7 @@
       <w:r>
         <w:t xml:space="preserve">] </w:t>
       </w:r>
-      <w:hyperlink r:id="rId12" w:history="1">
+      <w:hyperlink r:id="rId13" w:history="1">
         <w:r>
           <w:rPr>
             <w:rStyle w:val="Hyperlink"/>
@@ -462,7 +507,7 @@
       <w:r>
         <w:t xml:space="preserve"> February 2023] </w:t>
       </w:r>
-      <w:hyperlink r:id="rId13" w:history="1">
+      <w:hyperlink r:id="rId14" w:history="1">
         <w:r>
           <w:rPr>
             <w:rStyle w:val="Hyperlink"/>
@@ -505,7 +550,7 @@
       <w:r>
         <w:t xml:space="preserve">] </w:t>
       </w:r>
-      <w:hyperlink r:id="rId14" w:history="1">
+      <w:hyperlink r:id="rId15" w:history="1">
         <w:r>
           <w:rPr>
             <w:rStyle w:val="Hyperlink"/>
@@ -551,7 +596,7 @@
       <w:r>
         <w:t xml:space="preserve">] </w:t>
       </w:r>
-      <w:hyperlink r:id="rId15" w:history="1">
+      <w:hyperlink r:id="rId16" w:history="1">
         <w:r>
           <w:rPr>
             <w:rStyle w:val="Hyperlink"/>

</xml_diff>

<commit_message>
Created a UI popup for items
Notes:
- On item pickup, a popup of the item and quantity now appears on screen
- Moved all testing/debugging code into a single script that can now be toggled/removed easily
- Updated References
</commit_message>
<xml_diff>
--- a/References.docx
+++ b/References.docx
@@ -1,6 +1,6 @@
 
 <file path=word/document.xml><?xml version="1.0" encoding="utf-8"?>
-<w:document xmlns:wpc="http://schemas.microsoft.com/office/word/2010/wordprocessingCanvas" xmlns:cx="http://schemas.microsoft.com/office/drawing/2014/chartex" xmlns:cx1="http://schemas.microsoft.com/office/drawing/2015/9/8/chartex" xmlns:cx2="http://schemas.microsoft.com/office/drawing/2015/10/21/chartex" xmlns:cx3="http://schemas.microsoft.com/office/drawing/2016/5/9/chartex" xmlns:cx4="http://schemas.microsoft.com/office/drawing/2016/5/10/chartex" xmlns:cx5="http://schemas.microsoft.com/office/drawing/2016/5/11/chartex" xmlns:cx6="http://schemas.microsoft.com/office/drawing/2016/5/12/chartex" xmlns:cx7="http://schemas.microsoft.com/office/drawing/2016/5/13/chartex" xmlns:cx8="http://schemas.microsoft.com/office/drawing/2016/5/14/chartex" xmlns:mc="http://schemas.openxmlformats.org/markup-compatibility/2006" xmlns:aink="http://schemas.microsoft.com/office/drawing/2016/ink" xmlns:am3d="http://schemas.microsoft.com/office/drawing/2017/model3d" xmlns:o="urn:schemas-microsoft-com:office:office" xmlns:oel="http://schemas.microsoft.com/office/2019/extlst" xmlns:r="http://schemas.openxmlformats.org/officeDocument/2006/relationships" xmlns:m="http://schemas.openxmlformats.org/officeDocument/2006/math" xmlns:v="urn:schemas-microsoft-com:vml" xmlns:wp14="http://schemas.microsoft.com/office/word/2010/wordprocessingDrawing" xmlns:wp="http://schemas.openxmlformats.org/drawingml/2006/wordprocessingDrawing" xmlns:w10="urn:schemas-microsoft-com:office:word" xmlns:w="http://schemas.openxmlformats.org/wordprocessingml/2006/main" xmlns:w14="http://schemas.microsoft.com/office/word/2010/wordml" xmlns:w15="http://schemas.microsoft.com/office/word/2012/wordml" xmlns:w16cex="http://schemas.microsoft.com/office/word/2018/wordml/cex" xmlns:w16cid="http://schemas.microsoft.com/office/word/2016/wordml/cid" xmlns:w16="http://schemas.microsoft.com/office/word/2018/wordml" xmlns:w16sdtdh="http://schemas.microsoft.com/office/word/2020/wordml/sdtdatahash" xmlns:w16se="http://schemas.microsoft.com/office/word/2015/wordml/symex" xmlns:wpg="http://schemas.microsoft.com/office/word/2010/wordprocessingGroup" xmlns:wpi="http://schemas.microsoft.com/office/word/2010/wordprocessingInk" xmlns:wne="http://schemas.microsoft.com/office/word/2006/wordml" xmlns:wps="http://schemas.microsoft.com/office/word/2010/wordprocessingShape" mc:Ignorable="w14 w15 w16se w16cid w16 w16cex w16sdtdh wp14">
+<w:document xmlns:wpc="http://schemas.microsoft.com/office/word/2010/wordprocessingCanvas" xmlns:cx="http://schemas.microsoft.com/office/drawing/2014/chartex" xmlns:cx1="http://schemas.microsoft.com/office/drawing/2015/9/8/chartex" xmlns:cx2="http://schemas.microsoft.com/office/drawing/2015/10/21/chartex" xmlns:cx3="http://schemas.microsoft.com/office/drawing/2016/5/9/chartex" xmlns:cx4="http://schemas.microsoft.com/office/drawing/2016/5/10/chartex" xmlns:cx5="http://schemas.microsoft.com/office/drawing/2016/5/11/chartex" xmlns:cx6="http://schemas.microsoft.com/office/drawing/2016/5/12/chartex" xmlns:cx7="http://schemas.microsoft.com/office/drawing/2016/5/13/chartex" xmlns:cx8="http://schemas.microsoft.com/office/drawing/2016/5/14/chartex" xmlns:mc="http://schemas.openxmlformats.org/markup-compatibility/2006" xmlns:aink="http://schemas.microsoft.com/office/drawing/2016/ink" xmlns:am3d="http://schemas.microsoft.com/office/drawing/2017/model3d" xmlns:o="urn:schemas-microsoft-com:office:office" xmlns:oel="http://schemas.microsoft.com/office/2019/extlst" xmlns:r="http://schemas.openxmlformats.org/officeDocument/2006/relationships" xmlns:m="http://schemas.openxmlformats.org/officeDocument/2006/math" xmlns:v="urn:schemas-microsoft-com:vml" xmlns:wp14="http://schemas.microsoft.com/office/word/2010/wordprocessingDrawing" xmlns:wp="http://schemas.openxmlformats.org/drawingml/2006/wordprocessingDrawing" xmlns:w10="urn:schemas-microsoft-com:office:word" xmlns:w="http://schemas.openxmlformats.org/wordprocessingml/2006/main" xmlns:w14="http://schemas.microsoft.com/office/word/2010/wordml" xmlns:w15="http://schemas.microsoft.com/office/word/2012/wordml" xmlns:w16cex="http://schemas.microsoft.com/office/word/2018/wordml/cex" xmlns:w16cid="http://schemas.microsoft.com/office/word/2016/wordml/cid" xmlns:w16="http://schemas.microsoft.com/office/word/2018/wordml" xmlns:w16du="http://schemas.microsoft.com/office/word/2023/wordml/word16du" xmlns:w16sdtdh="http://schemas.microsoft.com/office/word/2020/wordml/sdtdatahash" xmlns:w16se="http://schemas.microsoft.com/office/word/2015/wordml/symex" xmlns:wpg="http://schemas.microsoft.com/office/word/2010/wordprocessingGroup" xmlns:wpi="http://schemas.microsoft.com/office/word/2010/wordprocessingInk" xmlns:wne="http://schemas.microsoft.com/office/word/2006/wordml" xmlns:wps="http://schemas.microsoft.com/office/word/2010/wordprocessingShape" mc:Ignorable="w14 w15 w16se w16cid w16 w16cex w16sdtdh wp14">
   <w:body>
     <w:p>
       <w:pPr>
@@ -252,19 +252,7 @@
           <w:rPr>
             <w:rStyle w:val="Hyperlink"/>
           </w:rPr>
-          <w:t>https://www.youtube.com/watch?v=11c9rWR</w:t>
-        </w:r>
-        <w:r>
-          <w:rPr>
-            <w:rStyle w:val="Hyperlink"/>
-          </w:rPr>
-          <w:t>o</w:t>
-        </w:r>
-        <w:r>
-          <w:rPr>
-            <w:rStyle w:val="Hyperlink"/>
-          </w:rPr>
-          <w:t>tJ8</w:t>
+          <w:t>https://www.youtube.com/watch?v=11c9rWRotJ8</w:t>
         </w:r>
       </w:hyperlink>
       <w:r>
@@ -312,13 +300,51 @@
     </w:p>
     <w:p>
       <w:r>
-        <w:t xml:space="preserve">Sunny Valley Studio. (2022) ‘UI Using Grid Layout with Scroll View – Inventory System in Unity P4’. </w:t>
+        <w:t xml:space="preserve">Ill-Fish. (2015) </w:t>
       </w:r>
       <w:r>
         <w:rPr>
           <w:i/>
           <w:iCs/>
         </w:rPr>
+        <w:t>How to fade a game object will all its children</w:t>
+      </w:r>
+      <w:r>
+        <w:t xml:space="preserve">. Unity. [Online] [Accessed on 11/04/2023] </w:t>
+      </w:r>
+      <w:hyperlink r:id="rId11" w:history="1">
+        <w:r>
+          <w:rPr>
+            <w:rStyle w:val="Hyperlink"/>
+          </w:rPr>
+          <w:t>https://answers.uni</w:t>
+        </w:r>
+        <w:r>
+          <w:rPr>
+            <w:rStyle w:val="Hyperlink"/>
+          </w:rPr>
+          <w:t>t</w:t>
+        </w:r>
+        <w:r>
+          <w:rPr>
+            <w:rStyle w:val="Hyperlink"/>
+          </w:rPr>
+          <w:t>y.com/questions/583932/how-to-fade-a-game-object-will-all-its-children.html</w:t>
+        </w:r>
+      </w:hyperlink>
+      <w:r>
+        <w:t xml:space="preserve"> </w:t>
+      </w:r>
+    </w:p>
+    <w:p>
+      <w:r>
+        <w:t xml:space="preserve">Sunny Valley Studio. (2022) ‘UI Using Grid Layout with Scroll View – Inventory System in Unity P4’. </w:t>
+      </w:r>
+      <w:r>
+        <w:rPr>
+          <w:i/>
+          <w:iCs/>
+        </w:rPr>
         <w:t>Inventory System in Unity 2D using Scriptable Objects</w:t>
       </w:r>
       <w:r>
@@ -333,7 +359,7 @@
       <w:r>
         <w:t xml:space="preserve"> March 2023] </w:t>
       </w:r>
-      <w:hyperlink r:id="rId11" w:history="1">
+      <w:hyperlink r:id="rId12" w:history="1">
         <w:r>
           <w:rPr>
             <w:rStyle w:val="Hyperlink"/>
@@ -379,7 +405,7 @@
       <w:r>
         <w:t xml:space="preserve">] </w:t>
       </w:r>
-      <w:hyperlink r:id="rId12" w:history="1">
+      <w:hyperlink r:id="rId13" w:history="1">
         <w:r>
           <w:rPr>
             <w:rStyle w:val="Hyperlink"/>
@@ -450,7 +476,7 @@
       <w:r>
         <w:t xml:space="preserve">] </w:t>
       </w:r>
-      <w:hyperlink r:id="rId13" w:history="1">
+      <w:hyperlink r:id="rId14" w:history="1">
         <w:r>
           <w:rPr>
             <w:rStyle w:val="Hyperlink"/>
@@ -507,7 +533,7 @@
       <w:r>
         <w:t xml:space="preserve"> February 2023] </w:t>
       </w:r>
-      <w:hyperlink r:id="rId14" w:history="1">
+      <w:hyperlink r:id="rId15" w:history="1">
         <w:r>
           <w:rPr>
             <w:rStyle w:val="Hyperlink"/>
@@ -550,7 +576,7 @@
       <w:r>
         <w:t xml:space="preserve">] </w:t>
       </w:r>
-      <w:hyperlink r:id="rId15" w:history="1">
+      <w:hyperlink r:id="rId16" w:history="1">
         <w:r>
           <w:rPr>
             <w:rStyle w:val="Hyperlink"/>
@@ -596,7 +622,7 @@
       <w:r>
         <w:t xml:space="preserve">] </w:t>
       </w:r>
-      <w:hyperlink r:id="rId16" w:history="1">
+      <w:hyperlink r:id="rId17" w:history="1">
         <w:r>
           <w:rPr>
             <w:rStyle w:val="Hyperlink"/>
@@ -620,7 +646,7 @@
 </file>
 
 <file path=word/numbering.xml><?xml version="1.0" encoding="utf-8"?>
-<w:numbering xmlns:wpc="http://schemas.microsoft.com/office/word/2010/wordprocessingCanvas" xmlns:cx="http://schemas.microsoft.com/office/drawing/2014/chartex" xmlns:cx1="http://schemas.microsoft.com/office/drawing/2015/9/8/chartex" xmlns:cx2="http://schemas.microsoft.com/office/drawing/2015/10/21/chartex" xmlns:cx3="http://schemas.microsoft.com/office/drawing/2016/5/9/chartex" xmlns:cx4="http://schemas.microsoft.com/office/drawing/2016/5/10/chartex" xmlns:cx5="http://schemas.microsoft.com/office/drawing/2016/5/11/chartex" xmlns:cx6="http://schemas.microsoft.com/office/drawing/2016/5/12/chartex" xmlns:cx7="http://schemas.microsoft.com/office/drawing/2016/5/13/chartex" xmlns:cx8="http://schemas.microsoft.com/office/drawing/2016/5/14/chartex" xmlns:mc="http://schemas.openxmlformats.org/markup-compatibility/2006" xmlns:aink="http://schemas.microsoft.com/office/drawing/2016/ink" xmlns:am3d="http://schemas.microsoft.com/office/drawing/2017/model3d" xmlns:o="urn:schemas-microsoft-com:office:office" xmlns:oel="http://schemas.microsoft.com/office/2019/extlst" xmlns:r="http://schemas.openxmlformats.org/officeDocument/2006/relationships" xmlns:m="http://schemas.openxmlformats.org/officeDocument/2006/math" xmlns:v="urn:schemas-microsoft-com:vml" xmlns:wp14="http://schemas.microsoft.com/office/word/2010/wordprocessingDrawing" xmlns:wp="http://schemas.openxmlformats.org/drawingml/2006/wordprocessingDrawing" xmlns:w10="urn:schemas-microsoft-com:office:word" xmlns:w="http://schemas.openxmlformats.org/wordprocessingml/2006/main" xmlns:w14="http://schemas.microsoft.com/office/word/2010/wordml" xmlns:w15="http://schemas.microsoft.com/office/word/2012/wordml" xmlns:w16cex="http://schemas.microsoft.com/office/word/2018/wordml/cex" xmlns:w16cid="http://schemas.microsoft.com/office/word/2016/wordml/cid" xmlns:w16="http://schemas.microsoft.com/office/word/2018/wordml" xmlns:w16sdtdh="http://schemas.microsoft.com/office/word/2020/wordml/sdtdatahash" xmlns:w16se="http://schemas.microsoft.com/office/word/2015/wordml/symex" xmlns:wpg="http://schemas.microsoft.com/office/word/2010/wordprocessingGroup" xmlns:wpi="http://schemas.microsoft.com/office/word/2010/wordprocessingInk" xmlns:wne="http://schemas.microsoft.com/office/word/2006/wordml" xmlns:wps="http://schemas.microsoft.com/office/word/2010/wordprocessingShape" mc:Ignorable="w14 w15 w16se w16cid w16 w16cex w16sdtdh wp14">
+<w:numbering xmlns:wpc="http://schemas.microsoft.com/office/word/2010/wordprocessingCanvas" xmlns:cx="http://schemas.microsoft.com/office/drawing/2014/chartex" xmlns:cx1="http://schemas.microsoft.com/office/drawing/2015/9/8/chartex" xmlns:cx2="http://schemas.microsoft.com/office/drawing/2015/10/21/chartex" xmlns:cx3="http://schemas.microsoft.com/office/drawing/2016/5/9/chartex" xmlns:cx4="http://schemas.microsoft.com/office/drawing/2016/5/10/chartex" xmlns:cx5="http://schemas.microsoft.com/office/drawing/2016/5/11/chartex" xmlns:cx6="http://schemas.microsoft.com/office/drawing/2016/5/12/chartex" xmlns:cx7="http://schemas.microsoft.com/office/drawing/2016/5/13/chartex" xmlns:cx8="http://schemas.microsoft.com/office/drawing/2016/5/14/chartex" xmlns:mc="http://schemas.openxmlformats.org/markup-compatibility/2006" xmlns:aink="http://schemas.microsoft.com/office/drawing/2016/ink" xmlns:am3d="http://schemas.microsoft.com/office/drawing/2017/model3d" xmlns:o="urn:schemas-microsoft-com:office:office" xmlns:oel="http://schemas.microsoft.com/office/2019/extlst" xmlns:r="http://schemas.openxmlformats.org/officeDocument/2006/relationships" xmlns:m="http://schemas.openxmlformats.org/officeDocument/2006/math" xmlns:v="urn:schemas-microsoft-com:vml" xmlns:wp14="http://schemas.microsoft.com/office/word/2010/wordprocessingDrawing" xmlns:wp="http://schemas.openxmlformats.org/drawingml/2006/wordprocessingDrawing" xmlns:w10="urn:schemas-microsoft-com:office:word" xmlns:w="http://schemas.openxmlformats.org/wordprocessingml/2006/main" xmlns:w14="http://schemas.microsoft.com/office/word/2010/wordml" xmlns:w15="http://schemas.microsoft.com/office/word/2012/wordml" xmlns:w16cex="http://schemas.microsoft.com/office/word/2018/wordml/cex" xmlns:w16cid="http://schemas.microsoft.com/office/word/2016/wordml/cid" xmlns:w16="http://schemas.microsoft.com/office/word/2018/wordml" xmlns:w16du="http://schemas.microsoft.com/office/word/2023/wordml/word16du" xmlns:w16sdtdh="http://schemas.microsoft.com/office/word/2020/wordml/sdtdatahash" xmlns:w16se="http://schemas.microsoft.com/office/word/2015/wordml/symex" xmlns:wpg="http://schemas.microsoft.com/office/word/2010/wordprocessingGroup" xmlns:wpi="http://schemas.microsoft.com/office/word/2010/wordprocessingInk" xmlns:wne="http://schemas.microsoft.com/office/word/2006/wordml" xmlns:wps="http://schemas.microsoft.com/office/word/2010/wordprocessingShape" mc:Ignorable="w14 w15 w16se w16cid w16 w16cex w16sdtdh wp14">
   <w:abstractNum w:abstractNumId="0" w15:restartNumberingAfterBreak="0">
     <w:nsid w:val="0C4140C9"/>
     <w:multiLevelType w:val="hybridMultilevel"/>

</xml_diff>

<commit_message>
Improved crafting system (See notes)
Notes:
- Items, tools & upgrades can now be easily setup and crafted
- Created a custom editor for 'Recipe' class. (It now displays a drop down menu to select the type of recipe it is, which then provides additional properties depending on its type)
- Stopped the game pausing when inventory is open
- Small visual changes to hotbar
- Updated references
</commit_message>
<xml_diff>
--- a/References.docx
+++ b/References.docx
@@ -317,19 +317,54 @@
           <w:rPr>
             <w:rStyle w:val="Hyperlink"/>
           </w:rPr>
-          <w:t>https://answers.uni</w:t>
+          <w:t>https://answers.unity.com/questions/583932/how-to-fade-a-game-object-will-all-its-children.html</w:t>
+        </w:r>
+      </w:hyperlink>
+      <w:r>
+        <w:t xml:space="preserve"> </w:t>
+      </w:r>
+    </w:p>
+    <w:p>
+      <w:r>
+        <w:t xml:space="preserve">Omar Santiago. (2018). ‘Unity Inspector Dropdown’. </w:t>
+      </w:r>
+      <w:proofErr w:type="spellStart"/>
+      <w:r>
+        <w:rPr>
+          <w:i/>
+          <w:iCs/>
+        </w:rPr>
+        <w:t>Omarvision</w:t>
+      </w:r>
+      <w:proofErr w:type="spellEnd"/>
+      <w:r>
+        <w:rPr>
+          <w:i/>
+          <w:iCs/>
+        </w:rPr>
+        <w:t xml:space="preserve"> Tutorials #1</w:t>
+      </w:r>
+      <w:r>
+        <w:t xml:space="preserve">. [Online Video] [Accessed on 18/04/2023] </w:t>
+      </w:r>
+      <w:hyperlink r:id="rId12" w:history="1">
+        <w:r>
+          <w:rPr>
+            <w:rStyle w:val="Hyperlink"/>
+          </w:rPr>
+          <w:t>https://www.youtube.com/watch?v=T-IhjR7</w:t>
         </w:r>
         <w:r>
           <w:rPr>
             <w:rStyle w:val="Hyperlink"/>
           </w:rPr>
-          <w:t>t</w:t>
+          <w:t>k</w:t>
         </w:r>
         <w:r>
           <w:rPr>
             <w:rStyle w:val="Hyperlink"/>
           </w:rPr>
-          <w:t>y.com/questions/583932/how-to-fade-a-game-object-will-all-its-children.html</w:t>
+          <w:t>tPQ</w:t>
         </w:r>
       </w:hyperlink>
       <w:r>
@@ -359,7 +394,7 @@
       <w:r>
         <w:t xml:space="preserve"> March 2023] </w:t>
       </w:r>
-      <w:hyperlink r:id="rId12" w:history="1">
+      <w:hyperlink r:id="rId13" w:history="1">
         <w:r>
           <w:rPr>
             <w:rStyle w:val="Hyperlink"/>
@@ -405,7 +440,7 @@
       <w:r>
         <w:t xml:space="preserve">] </w:t>
       </w:r>
-      <w:hyperlink r:id="rId13" w:history="1">
+      <w:hyperlink r:id="rId14" w:history="1">
         <w:r>
           <w:rPr>
             <w:rStyle w:val="Hyperlink"/>
@@ -476,7 +511,7 @@
       <w:r>
         <w:t xml:space="preserve">] </w:t>
       </w:r>
-      <w:hyperlink r:id="rId14" w:history="1">
+      <w:hyperlink r:id="rId15" w:history="1">
         <w:r>
           <w:rPr>
             <w:rStyle w:val="Hyperlink"/>
@@ -533,7 +568,7 @@
       <w:r>
         <w:t xml:space="preserve"> February 2023] </w:t>
       </w:r>
-      <w:hyperlink r:id="rId15" w:history="1">
+      <w:hyperlink r:id="rId16" w:history="1">
         <w:r>
           <w:rPr>
             <w:rStyle w:val="Hyperlink"/>
@@ -576,7 +611,7 @@
       <w:r>
         <w:t xml:space="preserve">] </w:t>
       </w:r>
-      <w:hyperlink r:id="rId16" w:history="1">
+      <w:hyperlink r:id="rId17" w:history="1">
         <w:r>
           <w:rPr>
             <w:rStyle w:val="Hyperlink"/>
@@ -591,6 +626,7 @@
     <w:p>
       <w:proofErr w:type="spellStart"/>
       <w:r>
+        <w:lastRenderedPageBreak/>
         <w:t>Flaroon</w:t>
       </w:r>
       <w:proofErr w:type="spellEnd"/>
@@ -622,7 +658,7 @@
       <w:r>
         <w:t xml:space="preserve">] </w:t>
       </w:r>
-      <w:hyperlink r:id="rId17" w:history="1">
+      <w:hyperlink r:id="rId18" w:history="1">
         <w:r>
           <w:rPr>
             <w:rStyle w:val="Hyperlink"/>

</xml_diff>

<commit_message>
Added final UI Sprites and updated UI menus
Notes:
- Designed a general background for all UI menus, Buttons and text
- Added a font (Found in references folder)
</commit_message>
<xml_diff>
--- a/References.docx
+++ b/References.docx
@@ -300,19 +300,66 @@
     </w:p>
     <w:p>
       <w:r>
-        <w:t xml:space="preserve">Ill-Fish. (2015) </w:t>
+        <w:t xml:space="preserve">Divide By Zero. (No date) </w:t>
       </w:r>
       <w:r>
         <w:rPr>
           <w:i/>
           <w:iCs/>
         </w:rPr>
+        <w:t>Robot Teacher Font</w:t>
+      </w:r>
+      <w:r>
+        <w:t>. [Online Font] [1</w:t>
+      </w:r>
+      <w:r>
+        <w:rPr>
+          <w:vertAlign w:val="superscript"/>
+        </w:rPr>
+        <w:t>st</w:t>
+      </w:r>
+      <w:r>
+        <w:t xml:space="preserve"> May 2023] </w:t>
+      </w:r>
+      <w:hyperlink r:id="rId11" w:history="1">
+        <w:r>
+          <w:rPr>
+            <w:rStyle w:val="Hyperlink"/>
+          </w:rPr>
+          <w:t>https://www.1001fonts.com/robot-teacher-font</w:t>
+        </w:r>
+        <w:r>
+          <w:rPr>
+            <w:rStyle w:val="Hyperlink"/>
+          </w:rPr>
+          <w:t>.</w:t>
+        </w:r>
+        <w:r>
+          <w:rPr>
+            <w:rStyle w:val="Hyperlink"/>
+          </w:rPr>
+          <w:t>html</w:t>
+        </w:r>
+      </w:hyperlink>
+      <w:r>
+        <w:t xml:space="preserve"> </w:t>
+      </w:r>
+    </w:p>
+    <w:p>
+      <w:r>
+        <w:t xml:space="preserve">Ill-Fish. (2015) </w:t>
+      </w:r>
+      <w:r>
+        <w:rPr>
+          <w:i/>
+          <w:iCs/>
+        </w:rPr>
         <w:t>How to fade a game object will all its children</w:t>
       </w:r>
       <w:r>
         <w:t xml:space="preserve">. Unity. [Online] [Accessed on 11/04/2023] </w:t>
       </w:r>
-      <w:hyperlink r:id="rId11" w:history="1">
+      <w:hyperlink r:id="rId12" w:history="1">
         <w:r>
           <w:rPr>
             <w:rStyle w:val="Hyperlink"/>
@@ -347,24 +394,12 @@
       <w:r>
         <w:t xml:space="preserve">. [Online Video] [Accessed on 18/04/2023] </w:t>
       </w:r>
-      <w:hyperlink r:id="rId12" w:history="1">
+      <w:hyperlink r:id="rId13" w:history="1">
         <w:r>
           <w:rPr>
             <w:rStyle w:val="Hyperlink"/>
           </w:rPr>
-          <w:t>https://www.youtube.com/watch?v=T-IhjR7</w:t>
-        </w:r>
-        <w:r>
-          <w:rPr>
-            <w:rStyle w:val="Hyperlink"/>
-          </w:rPr>
-          <w:t>k</w:t>
-        </w:r>
-        <w:r>
-          <w:rPr>
-            <w:rStyle w:val="Hyperlink"/>
-          </w:rPr>
-          <w:t>tPQ</w:t>
+          <w:t>https://www.youtube.com/watch?v=T-IhjR7ktPQ</w:t>
         </w:r>
       </w:hyperlink>
       <w:r>
@@ -394,7 +429,7 @@
       <w:r>
         <w:t xml:space="preserve"> March 2023] </w:t>
       </w:r>
-      <w:hyperlink r:id="rId13" w:history="1">
+      <w:hyperlink r:id="rId14" w:history="1">
         <w:r>
           <w:rPr>
             <w:rStyle w:val="Hyperlink"/>
@@ -440,7 +475,7 @@
       <w:r>
         <w:t xml:space="preserve">] </w:t>
       </w:r>
-      <w:hyperlink r:id="rId14" w:history="1">
+      <w:hyperlink r:id="rId15" w:history="1">
         <w:r>
           <w:rPr>
             <w:rStyle w:val="Hyperlink"/>
@@ -511,7 +546,7 @@
       <w:r>
         <w:t xml:space="preserve">] </w:t>
       </w:r>
-      <w:hyperlink r:id="rId15" w:history="1">
+      <w:hyperlink r:id="rId16" w:history="1">
         <w:r>
           <w:rPr>
             <w:rStyle w:val="Hyperlink"/>
@@ -568,7 +603,7 @@
       <w:r>
         <w:t xml:space="preserve"> February 2023] </w:t>
       </w:r>
-      <w:hyperlink r:id="rId16" w:history="1">
+      <w:hyperlink r:id="rId17" w:history="1">
         <w:r>
           <w:rPr>
             <w:rStyle w:val="Hyperlink"/>
@@ -611,7 +646,7 @@
       <w:r>
         <w:t xml:space="preserve">] </w:t>
       </w:r>
-      <w:hyperlink r:id="rId17" w:history="1">
+      <w:hyperlink r:id="rId18" w:history="1">
         <w:r>
           <w:rPr>
             <w:rStyle w:val="Hyperlink"/>
@@ -658,7 +693,7 @@
       <w:r>
         <w:t xml:space="preserve">] </w:t>
       </w:r>
-      <w:hyperlink r:id="rId18" w:history="1">
+      <w:hyperlink r:id="rId19" w:history="1">
         <w:r>
           <w:rPr>
             <w:rStyle w:val="Hyperlink"/>

</xml_diff>